<commit_message>
Tried adding the plan as markdown
</commit_message>
<xml_diff>
--- a/plan.docx
+++ b/plan.docx
@@ -139,20 +139,6 @@
                 <w:lang w:val="en-GB"/>
               </w:rPr>
             </w:pPr>
-          </w:p>
-          <w:p>
-            <w:pPr>
-              <w:widowControl w:val="0"/>
-              <w:autoSpaceDE w:val="0"/>
-              <w:autoSpaceDN w:val="0"/>
-              <w:adjustRightInd w:val="0"/>
-              <w:rPr>
-                <w:rFonts w:ascii="Times New Roman" w:hAnsi="Times New Roman" w:cs="Times New Roman"/>
-                <w:sz w:val="22"/>
-                <w:szCs w:val="22"/>
-                <w:lang w:val="en-GB"/>
-              </w:rPr>
-            </w:pPr>
             <w:r>
               <w:rPr>
                 <w:rFonts w:ascii="Times New Roman" w:hAnsi="Times New Roman" w:cs="Times New Roman"/>
@@ -401,20 +387,6 @@
                 <w:lang w:val="en-GB"/>
               </w:rPr>
             </w:pPr>
-          </w:p>
-          <w:p>
-            <w:pPr>
-              <w:widowControl w:val="0"/>
-              <w:autoSpaceDE w:val="0"/>
-              <w:autoSpaceDN w:val="0"/>
-              <w:adjustRightInd w:val="0"/>
-              <w:rPr>
-                <w:rFonts w:ascii="Times New Roman" w:hAnsi="Times New Roman" w:cs="Times New Roman"/>
-                <w:sz w:val="22"/>
-                <w:szCs w:val="22"/>
-                <w:lang w:val="en-GB"/>
-              </w:rPr>
-            </w:pPr>
             <w:r>
               <w:rPr>
                 <w:rFonts w:ascii="Times New Roman" w:hAnsi="Times New Roman" w:cs="Times New Roman"/>
@@ -476,8 +448,6 @@
               </w:rPr>
               <w:t>.5</w:t>
             </w:r>
-            <w:bookmarkStart w:id="0" w:name="_GoBack"/>
-            <w:bookmarkEnd w:id="0"/>
             <w:r>
               <w:rPr>
                 <w:rFonts w:ascii="Times New Roman" w:hAnsi="Times New Roman" w:cs="Times New Roman"/>
@@ -494,7 +464,27 @@
                 <w:szCs w:val="22"/>
                 <w:lang w:val="en-GB"/>
               </w:rPr>
-              <w:t>strengthen the social bonds and network. Therefore, a considerable amount of time should be devoted to social exercises. The teaching will be a mix of short presentations to a subject or exercise, followed by a social interaction, thereafter an exercise with a followup.</w:t>
+              <w:t xml:space="preserve">strengthen the social bonds and network. Therefore, a considerable amount of time should be devoted to social exercises. The teaching will be a mix of short presentations to a subject or exercise, followed by a social interaction, thereafter an exercise with a </w:t>
+            </w:r>
+            <w:proofErr w:type="spellStart"/>
+            <w:r>
+              <w:rPr>
+                <w:rFonts w:ascii="Times New Roman" w:hAnsi="Times New Roman" w:cs="Times New Roman"/>
+                <w:sz w:val="22"/>
+                <w:szCs w:val="22"/>
+                <w:lang w:val="en-GB"/>
+              </w:rPr>
+              <w:t>followup</w:t>
+            </w:r>
+            <w:proofErr w:type="spellEnd"/>
+            <w:r>
+              <w:rPr>
+                <w:rFonts w:ascii="Times New Roman" w:hAnsi="Times New Roman" w:cs="Times New Roman"/>
+                <w:sz w:val="22"/>
+                <w:szCs w:val="22"/>
+                <w:lang w:val="en-GB"/>
+              </w:rPr>
+              <w:t>.</w:t>
             </w:r>
           </w:p>
           <w:p>
@@ -803,16 +793,36 @@
                 <w:szCs w:val="22"/>
                 <w:lang w:val="en-GB"/>
               </w:rPr>
-              <w:t>Made a python Jup</w:t>
-            </w:r>
-            <w:r>
-              <w:rPr>
-                <w:rFonts w:ascii="Times New Roman" w:hAnsi="Times New Roman" w:cs="Times New Roman"/>
-                <w:sz w:val="22"/>
-                <w:szCs w:val="22"/>
-                <w:lang w:val="en-GB"/>
-              </w:rPr>
-              <w:t>yter notebook</w:t>
+              <w:t xml:space="preserve">Made a python </w:t>
+            </w:r>
+            <w:proofErr w:type="spellStart"/>
+            <w:r>
+              <w:rPr>
+                <w:rFonts w:ascii="Times New Roman" w:hAnsi="Times New Roman" w:cs="Times New Roman"/>
+                <w:sz w:val="22"/>
+                <w:szCs w:val="22"/>
+                <w:lang w:val="en-GB"/>
+              </w:rPr>
+              <w:t>Jup</w:t>
+            </w:r>
+            <w:r>
+              <w:rPr>
+                <w:rFonts w:ascii="Times New Roman" w:hAnsi="Times New Roman" w:cs="Times New Roman"/>
+                <w:sz w:val="22"/>
+                <w:szCs w:val="22"/>
+                <w:lang w:val="en-GB"/>
+              </w:rPr>
+              <w:t>yter</w:t>
+            </w:r>
+            <w:proofErr w:type="spellEnd"/>
+            <w:r>
+              <w:rPr>
+                <w:rFonts w:ascii="Times New Roman" w:hAnsi="Times New Roman" w:cs="Times New Roman"/>
+                <w:sz w:val="22"/>
+                <w:szCs w:val="22"/>
+                <w:lang w:val="en-GB"/>
+              </w:rPr>
+              <w:t xml:space="preserve"> notebook</w:t>
             </w:r>
           </w:p>
           <w:p>
@@ -941,20 +951,6 @@
                 <w:lang w:val="en-GB"/>
               </w:rPr>
             </w:pPr>
-          </w:p>
-          <w:p>
-            <w:pPr>
-              <w:widowControl w:val="0"/>
-              <w:autoSpaceDE w:val="0"/>
-              <w:autoSpaceDN w:val="0"/>
-              <w:adjustRightInd w:val="0"/>
-              <w:rPr>
-                <w:rFonts w:ascii="Times New Roman" w:hAnsi="Times New Roman" w:cs="Times New Roman"/>
-                <w:sz w:val="22"/>
-                <w:szCs w:val="22"/>
-                <w:lang w:val="en-GB"/>
-              </w:rPr>
-            </w:pPr>
             <w:r>
               <w:rPr>
                 <w:rFonts w:ascii="Times New Roman" w:hAnsi="Times New Roman" w:cs="Times New Roman"/>
@@ -1131,25 +1127,7 @@
                 <w:szCs w:val="22"/>
                 <w:lang w:val="en-GB"/>
               </w:rPr>
-              <w:t>T</w:t>
-            </w:r>
-            <w:r>
-              <w:rPr>
-                <w:rFonts w:ascii="Times New Roman" w:hAnsi="Times New Roman" w:cs="Times New Roman"/>
-                <w:sz w:val="22"/>
-                <w:szCs w:val="22"/>
-                <w:lang w:val="en-GB"/>
-              </w:rPr>
-              <w:t>eacher acc</w:t>
-            </w:r>
-            <w:r>
-              <w:rPr>
-                <w:rFonts w:ascii="Times New Roman" w:hAnsi="Times New Roman" w:cs="Times New Roman"/>
-                <w:sz w:val="22"/>
-                <w:szCs w:val="22"/>
-                <w:lang w:val="en-GB"/>
-              </w:rPr>
-              <w:t xml:space="preserve">ess to projector (MacBook Air) -&gt; Which adapter is needed? </w:t>
+              <w:t>Extra power cables in room</w:t>
             </w:r>
           </w:p>
           <w:p>
@@ -1177,42 +1155,7 @@
                 <w:szCs w:val="22"/>
                 <w:lang w:val="en-GB"/>
               </w:rPr>
-              <w:t xml:space="preserve">google slideshow with </w:t>
-            </w:r>
-            <w:r>
-              <w:rPr>
-                <w:rFonts w:ascii="Times New Roman" w:hAnsi="Times New Roman" w:cs="Times New Roman"/>
-                <w:sz w:val="22"/>
-                <w:szCs w:val="22"/>
-                <w:lang w:val="en-GB"/>
-              </w:rPr>
-              <w:t>presentation and exercises</w:t>
-            </w:r>
-            <w:r>
-              <w:rPr>
-                <w:rFonts w:ascii="Times New Roman" w:hAnsi="Times New Roman" w:cs="Times New Roman"/>
-                <w:sz w:val="22"/>
-                <w:szCs w:val="22"/>
-                <w:lang w:val="en-GB"/>
-              </w:rPr>
-              <w:t xml:space="preserve"> </w:t>
-            </w:r>
-            <w:r>
-              <w:rPr>
-                <w:rFonts w:ascii="Times New Roman" w:hAnsi="Times New Roman" w:cs="Times New Roman"/>
-                <w:sz w:val="22"/>
-                <w:szCs w:val="22"/>
-              </w:rPr>
-              <w:sym w:font="Wingdings" w:char="F0E0"/>
-            </w:r>
-            <w:r>
-              <w:rPr>
-                <w:rFonts w:ascii="Times New Roman" w:hAnsi="Times New Roman" w:cs="Times New Roman"/>
-                <w:sz w:val="22"/>
-                <w:szCs w:val="22"/>
-                <w:lang w:val="en-GB"/>
-              </w:rPr>
-              <w:t xml:space="preserve"> http://tinyurl.com/codher1704</w:t>
+              <w:t>Drinks/snacks for participants</w:t>
             </w:r>
           </w:p>
           <w:p>
@@ -1240,6 +1183,115 @@
                 <w:szCs w:val="22"/>
                 <w:lang w:val="en-GB"/>
               </w:rPr>
+              <w:t>T</w:t>
+            </w:r>
+            <w:r>
+              <w:rPr>
+                <w:rFonts w:ascii="Times New Roman" w:hAnsi="Times New Roman" w:cs="Times New Roman"/>
+                <w:sz w:val="22"/>
+                <w:szCs w:val="22"/>
+                <w:lang w:val="en-GB"/>
+              </w:rPr>
+              <w:t>eacher acc</w:t>
+            </w:r>
+            <w:r>
+              <w:rPr>
+                <w:rFonts w:ascii="Times New Roman" w:hAnsi="Times New Roman" w:cs="Times New Roman"/>
+                <w:sz w:val="22"/>
+                <w:szCs w:val="22"/>
+                <w:lang w:val="en-GB"/>
+              </w:rPr>
+              <w:t xml:space="preserve">ess to projector (MacBook Air) -&gt; Which adapter is needed? </w:t>
+            </w:r>
+          </w:p>
+          <w:p>
+            <w:pPr>
+              <w:pStyle w:val="ListParagraph"/>
+              <w:widowControl w:val="0"/>
+              <w:numPr>
+                <w:ilvl w:val="0"/>
+                <w:numId w:val="2"/>
+              </w:numPr>
+              <w:autoSpaceDE w:val="0"/>
+              <w:autoSpaceDN w:val="0"/>
+              <w:adjustRightInd w:val="0"/>
+              <w:rPr>
+                <w:rFonts w:ascii="Times New Roman" w:hAnsi="Times New Roman" w:cs="Times New Roman"/>
+                <w:sz w:val="22"/>
+                <w:szCs w:val="22"/>
+                <w:lang w:val="en-GB"/>
+              </w:rPr>
+            </w:pPr>
+            <w:r>
+              <w:rPr>
+                <w:rFonts w:ascii="Times New Roman" w:hAnsi="Times New Roman" w:cs="Times New Roman"/>
+                <w:sz w:val="22"/>
+                <w:szCs w:val="22"/>
+                <w:lang w:val="en-GB"/>
+              </w:rPr>
+              <w:t xml:space="preserve">google slideshow with </w:t>
+            </w:r>
+            <w:r>
+              <w:rPr>
+                <w:rFonts w:ascii="Times New Roman" w:hAnsi="Times New Roman" w:cs="Times New Roman"/>
+                <w:sz w:val="22"/>
+                <w:szCs w:val="22"/>
+                <w:lang w:val="en-GB"/>
+              </w:rPr>
+              <w:t>presentation and exercises</w:t>
+            </w:r>
+            <w:r>
+              <w:rPr>
+                <w:rFonts w:ascii="Times New Roman" w:hAnsi="Times New Roman" w:cs="Times New Roman"/>
+                <w:sz w:val="22"/>
+                <w:szCs w:val="22"/>
+                <w:lang w:val="en-GB"/>
+              </w:rPr>
+              <w:t xml:space="preserve"> </w:t>
+            </w:r>
+            <w:r>
+              <w:rPr>
+                <w:rFonts w:ascii="Times New Roman" w:hAnsi="Times New Roman" w:cs="Times New Roman"/>
+                <w:sz w:val="22"/>
+                <w:szCs w:val="22"/>
+              </w:rPr>
+              <w:sym w:font="Wingdings" w:char="F0E0"/>
+            </w:r>
+            <w:r>
+              <w:rPr>
+                <w:rFonts w:ascii="Times New Roman" w:hAnsi="Times New Roman" w:cs="Times New Roman"/>
+                <w:sz w:val="22"/>
+                <w:szCs w:val="22"/>
+                <w:lang w:val="en-GB"/>
+              </w:rPr>
+              <w:t xml:space="preserve"> http://tinyurl.com/codher1704</w:t>
+            </w:r>
+          </w:p>
+          <w:p>
+            <w:pPr>
+              <w:pStyle w:val="ListParagraph"/>
+              <w:widowControl w:val="0"/>
+              <w:numPr>
+                <w:ilvl w:val="0"/>
+                <w:numId w:val="2"/>
+              </w:numPr>
+              <w:autoSpaceDE w:val="0"/>
+              <w:autoSpaceDN w:val="0"/>
+              <w:adjustRightInd w:val="0"/>
+              <w:rPr>
+                <w:rFonts w:ascii="Times New Roman" w:hAnsi="Times New Roman" w:cs="Times New Roman"/>
+                <w:sz w:val="22"/>
+                <w:szCs w:val="22"/>
+                <w:lang w:val="en-GB"/>
+              </w:rPr>
+            </w:pPr>
+            <w:r>
+              <w:rPr>
+                <w:rFonts w:ascii="Times New Roman" w:hAnsi="Times New Roman" w:cs="Times New Roman"/>
+                <w:sz w:val="22"/>
+                <w:szCs w:val="22"/>
+                <w:lang w:val="en-GB"/>
+              </w:rPr>
               <w:t xml:space="preserve">account creation </w:t>
             </w:r>
             <w:r>
@@ -1249,8 +1301,19 @@
                 <w:szCs w:val="22"/>
                 <w:lang w:val="en-GB"/>
               </w:rPr>
-              <w:t>at sagemath</w:t>
-            </w:r>
+              <w:t xml:space="preserve">at </w:t>
+            </w:r>
+            <w:proofErr w:type="spellStart"/>
+            <w:r>
+              <w:rPr>
+                <w:rFonts w:ascii="Times New Roman" w:hAnsi="Times New Roman" w:cs="Times New Roman"/>
+                <w:sz w:val="22"/>
+                <w:szCs w:val="22"/>
+                <w:lang w:val="en-GB"/>
+              </w:rPr>
+              <w:t>sagemath</w:t>
+            </w:r>
+            <w:proofErr w:type="spellEnd"/>
           </w:p>
           <w:p>
             <w:pPr>
@@ -1499,13 +1562,14 @@
     <w:tbl>
       <w:tblPr>
         <w:tblStyle w:val="TableGrid"/>
-        <w:tblW w:w="10231" w:type="dxa"/>
-        <w:tblInd w:w="130" w:type="dxa"/>
+        <w:tblW w:w="10222" w:type="dxa"/>
+        <w:tblInd w:w="139" w:type="dxa"/>
+        <w:tblLayout w:type="fixed"/>
         <w:tblLook w:val="04A0" w:firstRow="1" w:lastRow="0" w:firstColumn="1" w:lastColumn="0" w:noHBand="0" w:noVBand="1"/>
       </w:tblPr>
       <w:tblGrid>
-        <w:gridCol w:w="1597"/>
-        <w:gridCol w:w="2074"/>
+        <w:gridCol w:w="1559"/>
+        <w:gridCol w:w="2103"/>
         <w:gridCol w:w="1853"/>
         <w:gridCol w:w="1923"/>
         <w:gridCol w:w="2784"/>
@@ -1516,7 +1580,7 @@
         </w:trPr>
         <w:tc>
           <w:tcPr>
-            <w:tcW w:w="1597" w:type="dxa"/>
+            <w:tcW w:w="1559" w:type="dxa"/>
           </w:tcPr>
           <w:p>
             <w:pPr>
@@ -1547,7 +1611,7 @@
         </w:tc>
         <w:tc>
           <w:tcPr>
-            <w:tcW w:w="2074" w:type="dxa"/>
+            <w:tcW w:w="2103" w:type="dxa"/>
           </w:tcPr>
           <w:p>
             <w:pPr>
@@ -1667,6 +1731,201 @@
               </w:rPr>
               <w:t>Purpose</w:t>
             </w:r>
+          </w:p>
+        </w:tc>
+      </w:tr>
+      <w:tr>
+        <w:trPr>
+          <w:trHeight w:val="1030"/>
+        </w:trPr>
+        <w:tc>
+          <w:tcPr>
+            <w:tcW w:w="1559" w:type="dxa"/>
+          </w:tcPr>
+          <w:p>
+            <w:pPr>
+              <w:widowControl w:val="0"/>
+              <w:autoSpaceDE w:val="0"/>
+              <w:autoSpaceDN w:val="0"/>
+              <w:adjustRightInd w:val="0"/>
+              <w:rPr>
+                <w:rFonts w:ascii="Times New Roman" w:hAnsi="Times New Roman" w:cs="Times New Roman"/>
+                <w:sz w:val="22"/>
+                <w:szCs w:val="22"/>
+                <w:lang w:val="en-GB"/>
+              </w:rPr>
+            </w:pPr>
+            <w:r>
+              <w:rPr>
+                <w:rFonts w:ascii="Times New Roman" w:hAnsi="Times New Roman" w:cs="Times New Roman"/>
+                <w:sz w:val="22"/>
+                <w:szCs w:val="22"/>
+                <w:lang w:val="en-GB"/>
+              </w:rPr>
+              <w:t>16.00 – 16</w:t>
+            </w:r>
+            <w:r>
+              <w:rPr>
+                <w:rFonts w:ascii="Times New Roman" w:hAnsi="Times New Roman" w:cs="Times New Roman"/>
+                <w:sz w:val="22"/>
+                <w:szCs w:val="22"/>
+                <w:lang w:val="en-GB"/>
+              </w:rPr>
+              <w:t>.20</w:t>
+            </w:r>
+          </w:p>
+          <w:p>
+            <w:pPr>
+              <w:widowControl w:val="0"/>
+              <w:autoSpaceDE w:val="0"/>
+              <w:autoSpaceDN w:val="0"/>
+              <w:adjustRightInd w:val="0"/>
+              <w:rPr>
+                <w:rFonts w:ascii="Times New Roman" w:hAnsi="Times New Roman" w:cs="Times New Roman"/>
+                <w:sz w:val="22"/>
+                <w:szCs w:val="22"/>
+                <w:lang w:val="en-GB"/>
+              </w:rPr>
+            </w:pPr>
+            <w:r>
+              <w:rPr>
+                <w:rFonts w:ascii="Times New Roman" w:hAnsi="Times New Roman" w:cs="Times New Roman"/>
+                <w:sz w:val="22"/>
+                <w:szCs w:val="22"/>
+                <w:lang w:val="en-GB"/>
+              </w:rPr>
+              <w:t>2</w:t>
+            </w:r>
+            <w:r>
+              <w:rPr>
+                <w:rFonts w:ascii="Times New Roman" w:hAnsi="Times New Roman" w:cs="Times New Roman"/>
+                <w:sz w:val="22"/>
+                <w:szCs w:val="22"/>
+                <w:lang w:val="en-GB"/>
+              </w:rPr>
+              <w:t>0 min</w:t>
+            </w:r>
+          </w:p>
+          <w:p>
+            <w:pPr>
+              <w:widowControl w:val="0"/>
+              <w:autoSpaceDE w:val="0"/>
+              <w:autoSpaceDN w:val="0"/>
+              <w:adjustRightInd w:val="0"/>
+              <w:rPr>
+                <w:rFonts w:ascii="Times New Roman" w:hAnsi="Times New Roman" w:cs="Times New Roman"/>
+                <w:sz w:val="22"/>
+                <w:szCs w:val="22"/>
+                <w:lang w:val="en-GB"/>
+              </w:rPr>
+            </w:pPr>
+            <w:r>
+              <w:rPr>
+                <w:rFonts w:ascii="Times New Roman" w:hAnsi="Times New Roman" w:cs="Times New Roman"/>
+                <w:sz w:val="22"/>
+                <w:szCs w:val="22"/>
+                <w:lang w:val="en-GB"/>
+              </w:rPr>
+              <w:t>Registration and welcome</w:t>
+            </w:r>
+          </w:p>
+        </w:tc>
+        <w:tc>
+          <w:tcPr>
+            <w:tcW w:w="2103" w:type="dxa"/>
+          </w:tcPr>
+          <w:p>
+            <w:pPr>
+              <w:widowControl w:val="0"/>
+              <w:autoSpaceDE w:val="0"/>
+              <w:autoSpaceDN w:val="0"/>
+              <w:adjustRightInd w:val="0"/>
+              <w:rPr>
+                <w:rFonts w:ascii="Times New Roman" w:hAnsi="Times New Roman" w:cs="Times New Roman"/>
+                <w:sz w:val="22"/>
+                <w:szCs w:val="22"/>
+                <w:lang w:val="en-GB"/>
+              </w:rPr>
+            </w:pPr>
+            <w:proofErr w:type="spellStart"/>
+            <w:proofErr w:type="gramStart"/>
+            <w:r>
+              <w:rPr>
+                <w:rFonts w:ascii="Times New Roman" w:hAnsi="Times New Roman" w:cs="Times New Roman"/>
+                <w:sz w:val="22"/>
+                <w:szCs w:val="22"/>
+                <w:lang w:val="en-GB"/>
+              </w:rPr>
+              <w:t>Plamena</w:t>
+            </w:r>
+            <w:proofErr w:type="spellEnd"/>
+            <w:r>
+              <w:rPr>
+                <w:rFonts w:ascii="Times New Roman" w:hAnsi="Times New Roman" w:cs="Times New Roman"/>
+                <w:sz w:val="22"/>
+                <w:szCs w:val="22"/>
+                <w:lang w:val="en-GB"/>
+              </w:rPr>
+              <w:t xml:space="preserve"> ?</w:t>
+            </w:r>
+            <w:proofErr w:type="gramEnd"/>
+          </w:p>
+        </w:tc>
+        <w:tc>
+          <w:tcPr>
+            <w:tcW w:w="1853" w:type="dxa"/>
+          </w:tcPr>
+          <w:p>
+            <w:pPr>
+              <w:widowControl w:val="0"/>
+              <w:autoSpaceDE w:val="0"/>
+              <w:autoSpaceDN w:val="0"/>
+              <w:adjustRightInd w:val="0"/>
+              <w:rPr>
+                <w:rFonts w:ascii="Times New Roman" w:hAnsi="Times New Roman" w:cs="Times New Roman"/>
+                <w:sz w:val="22"/>
+                <w:szCs w:val="22"/>
+                <w:lang w:val="en-GB"/>
+              </w:rPr>
+            </w:pPr>
+          </w:p>
+        </w:tc>
+        <w:tc>
+          <w:tcPr>
+            <w:tcW w:w="1923" w:type="dxa"/>
+          </w:tcPr>
+          <w:p>
+            <w:pPr>
+              <w:widowControl w:val="0"/>
+              <w:autoSpaceDE w:val="0"/>
+              <w:autoSpaceDN w:val="0"/>
+              <w:adjustRightInd w:val="0"/>
+              <w:rPr>
+                <w:rFonts w:ascii="Times New Roman" w:hAnsi="Times New Roman" w:cs="Times New Roman"/>
+                <w:sz w:val="22"/>
+                <w:szCs w:val="22"/>
+                <w:lang w:val="en-GB"/>
+              </w:rPr>
+            </w:pPr>
+          </w:p>
+        </w:tc>
+        <w:tc>
+          <w:tcPr>
+            <w:tcW w:w="2784" w:type="dxa"/>
+          </w:tcPr>
+          <w:p>
+            <w:pPr>
+              <w:widowControl w:val="0"/>
+              <w:autoSpaceDE w:val="0"/>
+              <w:autoSpaceDN w:val="0"/>
+              <w:adjustRightInd w:val="0"/>
+              <w:rPr>
+                <w:rFonts w:ascii="Times New Roman" w:hAnsi="Times New Roman" w:cs="Times New Roman"/>
+                <w:sz w:val="22"/>
+                <w:szCs w:val="22"/>
+                <w:lang w:val="en-GB"/>
+              </w:rPr>
+            </w:pPr>
           </w:p>
         </w:tc>
       </w:tr>
@@ -1676,59 +1935,57 @@
         </w:trPr>
         <w:tc>
           <w:tcPr>
-            <w:tcW w:w="1597" w:type="dxa"/>
-          </w:tcPr>
-          <w:p>
-            <w:pPr>
-              <w:widowControl w:val="0"/>
-              <w:autoSpaceDE w:val="0"/>
-              <w:autoSpaceDN w:val="0"/>
-              <w:adjustRightInd w:val="0"/>
-              <w:rPr>
-                <w:rFonts w:ascii="Times New Roman" w:hAnsi="Times New Roman" w:cs="Times New Roman"/>
-                <w:sz w:val="22"/>
-                <w:szCs w:val="22"/>
-                <w:lang w:val="en-GB"/>
-              </w:rPr>
-            </w:pPr>
-            <w:r>
-              <w:rPr>
-                <w:rFonts w:ascii="Times New Roman" w:hAnsi="Times New Roman" w:cs="Times New Roman"/>
-                <w:sz w:val="22"/>
-                <w:szCs w:val="22"/>
-                <w:lang w:val="en-GB"/>
-              </w:rPr>
-              <w:t>16.00 – 16</w:t>
-            </w:r>
-            <w:r>
-              <w:rPr>
-                <w:rFonts w:ascii="Times New Roman" w:hAnsi="Times New Roman" w:cs="Times New Roman"/>
-                <w:sz w:val="22"/>
-                <w:szCs w:val="22"/>
-                <w:lang w:val="en-GB"/>
-              </w:rPr>
-              <w:t>.20</w:t>
-            </w:r>
-          </w:p>
-          <w:p>
-            <w:pPr>
-              <w:widowControl w:val="0"/>
-              <w:autoSpaceDE w:val="0"/>
-              <w:autoSpaceDN w:val="0"/>
-              <w:adjustRightInd w:val="0"/>
-              <w:rPr>
-                <w:rFonts w:ascii="Times New Roman" w:hAnsi="Times New Roman" w:cs="Times New Roman"/>
-                <w:sz w:val="22"/>
-                <w:szCs w:val="22"/>
-                <w:lang w:val="en-GB"/>
-              </w:rPr>
-            </w:pPr>
-            <w:r>
-              <w:rPr>
-                <w:rFonts w:ascii="Times New Roman" w:hAnsi="Times New Roman" w:cs="Times New Roman"/>
-                <w:sz w:val="22"/>
-                <w:szCs w:val="22"/>
-                <w:lang w:val="en-GB"/>
+            <w:tcW w:w="1559" w:type="dxa"/>
+          </w:tcPr>
+          <w:p>
+            <w:pPr>
+              <w:widowControl w:val="0"/>
+              <w:autoSpaceDE w:val="0"/>
+              <w:autoSpaceDN w:val="0"/>
+              <w:adjustRightInd w:val="0"/>
+              <w:rPr>
+                <w:rFonts w:ascii="Times New Roman" w:hAnsi="Times New Roman" w:cs="Times New Roman"/>
+                <w:sz w:val="22"/>
+                <w:szCs w:val="22"/>
+              </w:rPr>
+            </w:pPr>
+            <w:r>
+              <w:rPr>
+                <w:rFonts w:ascii="Times New Roman" w:hAnsi="Times New Roman" w:cs="Times New Roman"/>
+                <w:sz w:val="22"/>
+                <w:szCs w:val="22"/>
+              </w:rPr>
+              <w:t>16.2</w:t>
+            </w:r>
+            <w:r>
+              <w:rPr>
+                <w:rFonts w:ascii="Times New Roman" w:hAnsi="Times New Roman" w:cs="Times New Roman"/>
+                <w:sz w:val="22"/>
+                <w:szCs w:val="22"/>
+              </w:rPr>
+              <w:t>0 –</w:t>
+            </w:r>
+            <w:r>
+              <w:rPr>
+                <w:rFonts w:ascii="Times New Roman" w:hAnsi="Times New Roman" w:cs="Times New Roman"/>
+                <w:sz w:val="22"/>
+                <w:szCs w:val="22"/>
+              </w:rPr>
+              <w:t xml:space="preserve"> 16</w:t>
+            </w:r>
+            <w:r>
+              <w:rPr>
+                <w:rFonts w:ascii="Times New Roman" w:hAnsi="Times New Roman" w:cs="Times New Roman"/>
+                <w:sz w:val="22"/>
+                <w:szCs w:val="22"/>
+              </w:rPr>
+              <w:t>.</w:t>
+            </w:r>
+            <w:r>
+              <w:rPr>
+                <w:rFonts w:ascii="Times New Roman" w:hAnsi="Times New Roman" w:cs="Times New Roman"/>
+                <w:sz w:val="22"/>
+                <w:szCs w:val="22"/>
               </w:rPr>
               <w:t>2</w:t>
             </w:r>
@@ -1737,60 +1994,76 @@
                 <w:rFonts w:ascii="Times New Roman" w:hAnsi="Times New Roman" w:cs="Times New Roman"/>
                 <w:sz w:val="22"/>
                 <w:szCs w:val="22"/>
-                <w:lang w:val="en-GB"/>
-              </w:rPr>
-              <w:t>0 min</w:t>
-            </w:r>
-          </w:p>
-          <w:p>
-            <w:pPr>
-              <w:widowControl w:val="0"/>
-              <w:autoSpaceDE w:val="0"/>
-              <w:autoSpaceDN w:val="0"/>
-              <w:adjustRightInd w:val="0"/>
-              <w:rPr>
-                <w:rFonts w:ascii="Times New Roman" w:hAnsi="Times New Roman" w:cs="Times New Roman"/>
-                <w:sz w:val="22"/>
-                <w:szCs w:val="22"/>
-                <w:lang w:val="en-GB"/>
-              </w:rPr>
-            </w:pPr>
-            <w:r>
-              <w:rPr>
-                <w:rFonts w:ascii="Times New Roman" w:hAnsi="Times New Roman" w:cs="Times New Roman"/>
-                <w:sz w:val="22"/>
-                <w:szCs w:val="22"/>
-                <w:lang w:val="en-GB"/>
-              </w:rPr>
-              <w:t>Registration and welcome</w:t>
-            </w:r>
-          </w:p>
-        </w:tc>
-        <w:tc>
-          <w:tcPr>
-            <w:tcW w:w="2074" w:type="dxa"/>
-          </w:tcPr>
-          <w:p>
-            <w:pPr>
-              <w:widowControl w:val="0"/>
-              <w:autoSpaceDE w:val="0"/>
-              <w:autoSpaceDN w:val="0"/>
-              <w:adjustRightInd w:val="0"/>
-              <w:rPr>
-                <w:rFonts w:ascii="Times New Roman" w:hAnsi="Times New Roman" w:cs="Times New Roman"/>
-                <w:sz w:val="22"/>
-                <w:szCs w:val="22"/>
-                <w:lang w:val="en-GB"/>
-              </w:rPr>
-            </w:pPr>
-            <w:r>
-              <w:rPr>
-                <w:rFonts w:ascii="Times New Roman" w:hAnsi="Times New Roman" w:cs="Times New Roman"/>
-                <w:sz w:val="22"/>
-                <w:szCs w:val="22"/>
-                <w:lang w:val="en-GB"/>
-              </w:rPr>
-              <w:t>Plamena ?</w:t>
+              </w:rPr>
+              <w:t>5</w:t>
+            </w:r>
+          </w:p>
+          <w:p>
+            <w:pPr>
+              <w:widowControl w:val="0"/>
+              <w:autoSpaceDE w:val="0"/>
+              <w:autoSpaceDN w:val="0"/>
+              <w:adjustRightInd w:val="0"/>
+              <w:rPr>
+                <w:rFonts w:ascii="Times New Roman" w:hAnsi="Times New Roman" w:cs="Times New Roman"/>
+                <w:sz w:val="22"/>
+                <w:szCs w:val="22"/>
+              </w:rPr>
+            </w:pPr>
+            <w:r>
+              <w:rPr>
+                <w:rFonts w:ascii="Times New Roman" w:hAnsi="Times New Roman" w:cs="Times New Roman"/>
+                <w:sz w:val="22"/>
+                <w:szCs w:val="22"/>
+              </w:rPr>
+              <w:t>5 min</w:t>
+            </w:r>
+          </w:p>
+          <w:p>
+            <w:pPr>
+              <w:widowControl w:val="0"/>
+              <w:autoSpaceDE w:val="0"/>
+              <w:autoSpaceDN w:val="0"/>
+              <w:adjustRightInd w:val="0"/>
+              <w:rPr>
+                <w:rFonts w:ascii="Times New Roman" w:hAnsi="Times New Roman" w:cs="Times New Roman"/>
+                <w:sz w:val="22"/>
+                <w:szCs w:val="22"/>
+              </w:rPr>
+            </w:pPr>
+            <w:r>
+              <w:rPr>
+                <w:rFonts w:ascii="Times New Roman" w:hAnsi="Times New Roman" w:cs="Times New Roman"/>
+                <w:sz w:val="22"/>
+                <w:szCs w:val="22"/>
+              </w:rPr>
+              <w:t>Introduction and program</w:t>
+            </w:r>
+          </w:p>
+        </w:tc>
+        <w:tc>
+          <w:tcPr>
+            <w:tcW w:w="2103" w:type="dxa"/>
+          </w:tcPr>
+          <w:p>
+            <w:pPr>
+              <w:widowControl w:val="0"/>
+              <w:autoSpaceDE w:val="0"/>
+              <w:autoSpaceDN w:val="0"/>
+              <w:adjustRightInd w:val="0"/>
+              <w:rPr>
+                <w:rFonts w:ascii="Times New Roman" w:hAnsi="Times New Roman" w:cs="Times New Roman"/>
+                <w:sz w:val="22"/>
+                <w:szCs w:val="22"/>
+              </w:rPr>
+            </w:pPr>
+            <w:r>
+              <w:rPr>
+                <w:rFonts w:ascii="Times New Roman" w:hAnsi="Times New Roman" w:cs="Times New Roman"/>
+                <w:sz w:val="22"/>
+                <w:szCs w:val="22"/>
+              </w:rPr>
+              <w:t>Slideshow</w:t>
             </w:r>
           </w:p>
         </w:tc>
@@ -1808,7 +2081,6 @@
                 <w:rFonts w:ascii="Times New Roman" w:hAnsi="Times New Roman" w:cs="Times New Roman"/>
                 <w:sz w:val="22"/>
                 <w:szCs w:val="22"/>
-                <w:lang w:val="en-GB"/>
               </w:rPr>
             </w:pPr>
           </w:p>
@@ -1827,7 +2099,6 @@
                 <w:rFonts w:ascii="Times New Roman" w:hAnsi="Times New Roman" w:cs="Times New Roman"/>
                 <w:sz w:val="22"/>
                 <w:szCs w:val="22"/>
-                <w:lang w:val="en-GB"/>
               </w:rPr>
             </w:pPr>
           </w:p>
@@ -1846,9 +2117,58 @@
                 <w:rFonts w:ascii="Times New Roman" w:hAnsi="Times New Roman" w:cs="Times New Roman"/>
                 <w:sz w:val="22"/>
                 <w:szCs w:val="22"/>
-                <w:lang w:val="en-GB"/>
-              </w:rPr>
-            </w:pPr>
+              </w:rPr>
+            </w:pPr>
+            <w:r>
+              <w:rPr>
+                <w:rFonts w:ascii="Times New Roman" w:hAnsi="Times New Roman" w:cs="Times New Roman"/>
+                <w:sz w:val="22"/>
+                <w:szCs w:val="22"/>
+              </w:rPr>
+              <w:t>Welcome participants.</w:t>
+            </w:r>
+          </w:p>
+          <w:p>
+            <w:pPr>
+              <w:widowControl w:val="0"/>
+              <w:autoSpaceDE w:val="0"/>
+              <w:autoSpaceDN w:val="0"/>
+              <w:adjustRightInd w:val="0"/>
+              <w:rPr>
+                <w:rFonts w:ascii="Times New Roman" w:hAnsi="Times New Roman" w:cs="Times New Roman"/>
+                <w:sz w:val="22"/>
+                <w:szCs w:val="22"/>
+              </w:rPr>
+            </w:pPr>
+            <w:r>
+              <w:rPr>
+                <w:rFonts w:ascii="Times New Roman" w:hAnsi="Times New Roman" w:cs="Times New Roman"/>
+                <w:sz w:val="22"/>
+                <w:szCs w:val="22"/>
+              </w:rPr>
+              <w:t>Give access to slideshow</w:t>
+            </w:r>
+          </w:p>
+          <w:p>
+            <w:pPr>
+              <w:widowControl w:val="0"/>
+              <w:autoSpaceDE w:val="0"/>
+              <w:autoSpaceDN w:val="0"/>
+              <w:adjustRightInd w:val="0"/>
+              <w:rPr>
+                <w:rFonts w:ascii="Times New Roman" w:hAnsi="Times New Roman" w:cs="Times New Roman"/>
+                <w:sz w:val="22"/>
+                <w:szCs w:val="22"/>
+              </w:rPr>
+            </w:pPr>
+            <w:r>
+              <w:rPr>
+                <w:rFonts w:ascii="Times New Roman" w:hAnsi="Times New Roman" w:cs="Times New Roman"/>
+                <w:sz w:val="22"/>
+                <w:szCs w:val="22"/>
+              </w:rPr>
+              <w:t>Present program</w:t>
+            </w:r>
           </w:p>
         </w:tc>
       </w:tr>
@@ -1858,7 +2178,7 @@
         </w:trPr>
         <w:tc>
           <w:tcPr>
-            <w:tcW w:w="1597" w:type="dxa"/>
+            <w:tcW w:w="1559" w:type="dxa"/>
           </w:tcPr>
           <w:p>
             <w:pPr>
@@ -1886,7 +2206,7 @@
                 <w:sz w:val="22"/>
                 <w:szCs w:val="22"/>
               </w:rPr>
-              <w:t>0 –</w:t>
+              <w:t>5 –</w:t>
             </w:r>
             <w:r>
               <w:rPr>
@@ -1910,63 +2230,353 @@
                 <w:sz w:val="22"/>
                 <w:szCs w:val="22"/>
               </w:rPr>
-              <w:t>2</w:t>
-            </w:r>
-            <w:r>
-              <w:rPr>
-                <w:rFonts w:ascii="Times New Roman" w:hAnsi="Times New Roman" w:cs="Times New Roman"/>
-                <w:sz w:val="22"/>
-                <w:szCs w:val="22"/>
-              </w:rPr>
-              <w:t>5</w:t>
-            </w:r>
-          </w:p>
-          <w:p>
-            <w:pPr>
-              <w:widowControl w:val="0"/>
-              <w:autoSpaceDE w:val="0"/>
-              <w:autoSpaceDN w:val="0"/>
-              <w:adjustRightInd w:val="0"/>
-              <w:rPr>
-                <w:rFonts w:ascii="Times New Roman" w:hAnsi="Times New Roman" w:cs="Times New Roman"/>
-                <w:sz w:val="22"/>
-                <w:szCs w:val="22"/>
-              </w:rPr>
-            </w:pPr>
-            <w:r>
-              <w:rPr>
-                <w:rFonts w:ascii="Times New Roman" w:hAnsi="Times New Roman" w:cs="Times New Roman"/>
-                <w:sz w:val="22"/>
-                <w:szCs w:val="22"/>
-              </w:rPr>
-              <w:t>5 min</w:t>
-            </w:r>
-          </w:p>
-          <w:p>
-            <w:pPr>
-              <w:widowControl w:val="0"/>
-              <w:autoSpaceDE w:val="0"/>
-              <w:autoSpaceDN w:val="0"/>
-              <w:adjustRightInd w:val="0"/>
-              <w:rPr>
-                <w:rFonts w:ascii="Times New Roman" w:hAnsi="Times New Roman" w:cs="Times New Roman"/>
-                <w:sz w:val="22"/>
-                <w:szCs w:val="22"/>
-              </w:rPr>
-            </w:pPr>
-            <w:r>
-              <w:rPr>
-                <w:rFonts w:ascii="Times New Roman" w:hAnsi="Times New Roman" w:cs="Times New Roman"/>
-                <w:sz w:val="22"/>
-                <w:szCs w:val="22"/>
-              </w:rPr>
-              <w:t>Introduction and program</w:t>
-            </w:r>
-          </w:p>
-        </w:tc>
-        <w:tc>
-          <w:tcPr>
-            <w:tcW w:w="2074" w:type="dxa"/>
+              <w:t>40</w:t>
+            </w:r>
+          </w:p>
+          <w:p>
+            <w:pPr>
+              <w:widowControl w:val="0"/>
+              <w:autoSpaceDE w:val="0"/>
+              <w:autoSpaceDN w:val="0"/>
+              <w:adjustRightInd w:val="0"/>
+              <w:rPr>
+                <w:rFonts w:ascii="Times New Roman" w:hAnsi="Times New Roman" w:cs="Times New Roman"/>
+                <w:sz w:val="22"/>
+                <w:szCs w:val="22"/>
+              </w:rPr>
+            </w:pPr>
+            <w:r>
+              <w:rPr>
+                <w:rFonts w:ascii="Times New Roman" w:hAnsi="Times New Roman" w:cs="Times New Roman"/>
+                <w:sz w:val="22"/>
+                <w:szCs w:val="22"/>
+              </w:rPr>
+              <w:t>15 min</w:t>
+            </w:r>
+          </w:p>
+          <w:p>
+            <w:pPr>
+              <w:widowControl w:val="0"/>
+              <w:autoSpaceDE w:val="0"/>
+              <w:autoSpaceDN w:val="0"/>
+              <w:adjustRightInd w:val="0"/>
+              <w:rPr>
+                <w:rFonts w:ascii="Times New Roman" w:hAnsi="Times New Roman" w:cs="Times New Roman"/>
+                <w:sz w:val="22"/>
+                <w:szCs w:val="22"/>
+              </w:rPr>
+            </w:pPr>
+            <w:proofErr w:type="spellStart"/>
+            <w:r>
+              <w:rPr>
+                <w:rFonts w:ascii="Times New Roman" w:hAnsi="Times New Roman" w:cs="Times New Roman"/>
+                <w:sz w:val="22"/>
+                <w:szCs w:val="22"/>
+              </w:rPr>
+              <w:t>Mix+poll</w:t>
+            </w:r>
+            <w:proofErr w:type="spellEnd"/>
+          </w:p>
+        </w:tc>
+        <w:tc>
+          <w:tcPr>
+            <w:tcW w:w="2103" w:type="dxa"/>
+          </w:tcPr>
+          <w:p>
+            <w:pPr>
+              <w:widowControl w:val="0"/>
+              <w:autoSpaceDE w:val="0"/>
+              <w:autoSpaceDN w:val="0"/>
+              <w:adjustRightInd w:val="0"/>
+              <w:rPr>
+                <w:rFonts w:ascii="Times New Roman" w:hAnsi="Times New Roman" w:cs="Times New Roman"/>
+                <w:sz w:val="22"/>
+                <w:szCs w:val="22"/>
+              </w:rPr>
+            </w:pPr>
+            <w:r>
+              <w:rPr>
+                <w:rFonts w:ascii="Times New Roman" w:hAnsi="Times New Roman" w:cs="Times New Roman"/>
+                <w:sz w:val="22"/>
+                <w:szCs w:val="22"/>
+              </w:rPr>
+              <w:t>b.socrative.com</w:t>
+            </w:r>
+          </w:p>
+        </w:tc>
+        <w:tc>
+          <w:tcPr>
+            <w:tcW w:w="1853" w:type="dxa"/>
+          </w:tcPr>
+          <w:p>
+            <w:pPr>
+              <w:widowControl w:val="0"/>
+              <w:autoSpaceDE w:val="0"/>
+              <w:autoSpaceDN w:val="0"/>
+              <w:adjustRightInd w:val="0"/>
+              <w:rPr>
+                <w:rFonts w:ascii="Times New Roman" w:hAnsi="Times New Roman" w:cs="Times New Roman"/>
+                <w:sz w:val="22"/>
+                <w:szCs w:val="22"/>
+              </w:rPr>
+            </w:pPr>
+            <w:r>
+              <w:rPr>
+                <w:rFonts w:ascii="Times New Roman" w:hAnsi="Times New Roman" w:cs="Times New Roman"/>
+                <w:sz w:val="22"/>
+                <w:szCs w:val="22"/>
+              </w:rPr>
+              <w:t>Mix-subject-talk</w:t>
+            </w:r>
+          </w:p>
+          <w:p>
+            <w:pPr>
+              <w:widowControl w:val="0"/>
+              <w:autoSpaceDE w:val="0"/>
+              <w:autoSpaceDN w:val="0"/>
+              <w:adjustRightInd w:val="0"/>
+              <w:rPr>
+                <w:rFonts w:ascii="Times New Roman" w:hAnsi="Times New Roman" w:cs="Times New Roman"/>
+                <w:sz w:val="22"/>
+                <w:szCs w:val="22"/>
+              </w:rPr>
+            </w:pPr>
+            <w:r>
+              <w:rPr>
+                <w:rFonts w:ascii="Times New Roman" w:hAnsi="Times New Roman" w:cs="Times New Roman"/>
+                <w:sz w:val="22"/>
+                <w:szCs w:val="22"/>
+              </w:rPr>
+              <w:t>Voting poll</w:t>
+            </w:r>
+          </w:p>
+        </w:tc>
+        <w:tc>
+          <w:tcPr>
+            <w:tcW w:w="1923" w:type="dxa"/>
+          </w:tcPr>
+          <w:p>
+            <w:pPr>
+              <w:widowControl w:val="0"/>
+              <w:autoSpaceDE w:val="0"/>
+              <w:autoSpaceDN w:val="0"/>
+              <w:adjustRightInd w:val="0"/>
+              <w:rPr>
+                <w:rFonts w:ascii="Times New Roman" w:hAnsi="Times New Roman" w:cs="Times New Roman"/>
+                <w:sz w:val="22"/>
+                <w:szCs w:val="22"/>
+              </w:rPr>
+            </w:pPr>
+            <w:r>
+              <w:rPr>
+                <w:rFonts w:ascii="Times New Roman" w:hAnsi="Times New Roman" w:cs="Times New Roman"/>
+                <w:sz w:val="22"/>
+                <w:szCs w:val="22"/>
+              </w:rPr>
+              <w:t>Group work</w:t>
+            </w:r>
+          </w:p>
+        </w:tc>
+        <w:tc>
+          <w:tcPr>
+            <w:tcW w:w="2784" w:type="dxa"/>
+          </w:tcPr>
+          <w:p>
+            <w:pPr>
+              <w:widowControl w:val="0"/>
+              <w:autoSpaceDE w:val="0"/>
+              <w:autoSpaceDN w:val="0"/>
+              <w:adjustRightInd w:val="0"/>
+              <w:rPr>
+                <w:rFonts w:ascii="Times New Roman" w:hAnsi="Times New Roman" w:cs="Times New Roman"/>
+                <w:sz w:val="22"/>
+                <w:szCs w:val="22"/>
+              </w:rPr>
+            </w:pPr>
+            <w:r>
+              <w:rPr>
+                <w:rFonts w:ascii="Times New Roman" w:hAnsi="Times New Roman" w:cs="Times New Roman"/>
+                <w:sz w:val="22"/>
+                <w:szCs w:val="22"/>
+              </w:rPr>
+              <w:t>Create initial network</w:t>
+            </w:r>
+            <w:r>
+              <w:rPr>
+                <w:rFonts w:ascii="Times New Roman" w:hAnsi="Times New Roman" w:cs="Times New Roman"/>
+                <w:sz w:val="22"/>
+                <w:szCs w:val="22"/>
+              </w:rPr>
+              <w:t>.</w:t>
+            </w:r>
+          </w:p>
+          <w:p>
+            <w:pPr>
+              <w:widowControl w:val="0"/>
+              <w:autoSpaceDE w:val="0"/>
+              <w:autoSpaceDN w:val="0"/>
+              <w:adjustRightInd w:val="0"/>
+              <w:rPr>
+                <w:rFonts w:ascii="Times New Roman" w:hAnsi="Times New Roman" w:cs="Times New Roman"/>
+                <w:sz w:val="22"/>
+                <w:szCs w:val="22"/>
+              </w:rPr>
+            </w:pPr>
+            <w:r>
+              <w:rPr>
+                <w:rFonts w:ascii="Times New Roman" w:hAnsi="Times New Roman" w:cs="Times New Roman"/>
+                <w:sz w:val="22"/>
+                <w:szCs w:val="22"/>
+              </w:rPr>
+              <w:t>Who are the participants?</w:t>
+            </w:r>
+          </w:p>
+          <w:p>
+            <w:pPr>
+              <w:widowControl w:val="0"/>
+              <w:autoSpaceDE w:val="0"/>
+              <w:autoSpaceDN w:val="0"/>
+              <w:adjustRightInd w:val="0"/>
+              <w:rPr>
+                <w:rFonts w:ascii="Times New Roman" w:hAnsi="Times New Roman" w:cs="Times New Roman"/>
+                <w:sz w:val="22"/>
+                <w:szCs w:val="22"/>
+              </w:rPr>
+            </w:pPr>
+            <w:r>
+              <w:rPr>
+                <w:rFonts w:ascii="Times New Roman" w:hAnsi="Times New Roman" w:cs="Times New Roman"/>
+                <w:sz w:val="22"/>
+                <w:szCs w:val="22"/>
+              </w:rPr>
+              <w:t xml:space="preserve">Internal discussion, anonymous poll </w:t>
+            </w:r>
+          </w:p>
+        </w:tc>
+      </w:tr>
+      <w:tr>
+        <w:trPr>
+          <w:trHeight w:val="1042"/>
+        </w:trPr>
+        <w:tc>
+          <w:tcPr>
+            <w:tcW w:w="1559" w:type="dxa"/>
+          </w:tcPr>
+          <w:p>
+            <w:pPr>
+              <w:widowControl w:val="0"/>
+              <w:autoSpaceDE w:val="0"/>
+              <w:autoSpaceDN w:val="0"/>
+              <w:adjustRightInd w:val="0"/>
+              <w:rPr>
+                <w:rFonts w:ascii="Times New Roman" w:hAnsi="Times New Roman" w:cs="Times New Roman"/>
+                <w:sz w:val="22"/>
+                <w:szCs w:val="22"/>
+              </w:rPr>
+            </w:pPr>
+            <w:r>
+              <w:rPr>
+                <w:rFonts w:ascii="Times New Roman" w:hAnsi="Times New Roman" w:cs="Times New Roman"/>
+                <w:sz w:val="22"/>
+                <w:szCs w:val="22"/>
+              </w:rPr>
+              <w:t>16.40</w:t>
+            </w:r>
+            <w:r>
+              <w:rPr>
+                <w:rFonts w:ascii="Times New Roman" w:hAnsi="Times New Roman" w:cs="Times New Roman"/>
+                <w:sz w:val="22"/>
+                <w:szCs w:val="22"/>
+              </w:rPr>
+              <w:t xml:space="preserve"> </w:t>
+            </w:r>
+            <w:r>
+              <w:rPr>
+                <w:rFonts w:ascii="Times New Roman" w:hAnsi="Times New Roman" w:cs="Times New Roman"/>
+                <w:sz w:val="22"/>
+                <w:szCs w:val="22"/>
+              </w:rPr>
+              <w:t>–</w:t>
+            </w:r>
+            <w:r>
+              <w:rPr>
+                <w:rFonts w:ascii="Times New Roman" w:hAnsi="Times New Roman" w:cs="Times New Roman"/>
+                <w:sz w:val="22"/>
+                <w:szCs w:val="22"/>
+              </w:rPr>
+              <w:t xml:space="preserve"> </w:t>
+            </w:r>
+            <w:r>
+              <w:rPr>
+                <w:rFonts w:ascii="Times New Roman" w:hAnsi="Times New Roman" w:cs="Times New Roman"/>
+                <w:sz w:val="22"/>
+                <w:szCs w:val="22"/>
+              </w:rPr>
+              <w:t>16</w:t>
+            </w:r>
+            <w:r>
+              <w:rPr>
+                <w:rFonts w:ascii="Times New Roman" w:hAnsi="Times New Roman" w:cs="Times New Roman"/>
+                <w:sz w:val="22"/>
+                <w:szCs w:val="22"/>
+              </w:rPr>
+              <w:t>.</w:t>
+            </w:r>
+            <w:r>
+              <w:rPr>
+                <w:rFonts w:ascii="Times New Roman" w:hAnsi="Times New Roman" w:cs="Times New Roman"/>
+                <w:sz w:val="22"/>
+                <w:szCs w:val="22"/>
+              </w:rPr>
+              <w:t>50</w:t>
+            </w:r>
+          </w:p>
+          <w:p>
+            <w:pPr>
+              <w:widowControl w:val="0"/>
+              <w:autoSpaceDE w:val="0"/>
+              <w:autoSpaceDN w:val="0"/>
+              <w:adjustRightInd w:val="0"/>
+              <w:rPr>
+                <w:rFonts w:ascii="Times New Roman" w:hAnsi="Times New Roman" w:cs="Times New Roman"/>
+                <w:sz w:val="22"/>
+                <w:szCs w:val="22"/>
+              </w:rPr>
+            </w:pPr>
+            <w:r>
+              <w:rPr>
+                <w:rFonts w:ascii="Times New Roman" w:hAnsi="Times New Roman" w:cs="Times New Roman"/>
+                <w:sz w:val="22"/>
+                <w:szCs w:val="22"/>
+              </w:rPr>
+              <w:t>10 min</w:t>
+            </w:r>
+          </w:p>
+          <w:p>
+            <w:pPr>
+              <w:widowControl w:val="0"/>
+              <w:autoSpaceDE w:val="0"/>
+              <w:autoSpaceDN w:val="0"/>
+              <w:adjustRightInd w:val="0"/>
+              <w:rPr>
+                <w:rFonts w:ascii="Times New Roman" w:hAnsi="Times New Roman" w:cs="Times New Roman"/>
+                <w:sz w:val="22"/>
+                <w:szCs w:val="22"/>
+              </w:rPr>
+            </w:pPr>
+            <w:r>
+              <w:rPr>
+                <w:rFonts w:ascii="Times New Roman" w:hAnsi="Times New Roman" w:cs="Times New Roman"/>
+                <w:sz w:val="22"/>
+                <w:szCs w:val="22"/>
+              </w:rPr>
+              <w:t>Introduction to python</w:t>
+            </w:r>
+          </w:p>
+        </w:tc>
+        <w:tc>
+          <w:tcPr>
+            <w:tcW w:w="2103" w:type="dxa"/>
           </w:tcPr>
           <w:p>
             <w:pPr>
@@ -2048,49 +2658,36 @@
                 <w:sz w:val="22"/>
                 <w:szCs w:val="22"/>
               </w:rPr>
-              <w:t>Welcome participants.</w:t>
-            </w:r>
-          </w:p>
-          <w:p>
-            <w:pPr>
-              <w:widowControl w:val="0"/>
-              <w:autoSpaceDE w:val="0"/>
-              <w:autoSpaceDN w:val="0"/>
-              <w:adjustRightInd w:val="0"/>
-              <w:rPr>
-                <w:rFonts w:ascii="Times New Roman" w:hAnsi="Times New Roman" w:cs="Times New Roman"/>
-                <w:sz w:val="22"/>
-                <w:szCs w:val="22"/>
-              </w:rPr>
-            </w:pPr>
-            <w:r>
-              <w:rPr>
-                <w:rFonts w:ascii="Times New Roman" w:hAnsi="Times New Roman" w:cs="Times New Roman"/>
-                <w:sz w:val="22"/>
-                <w:szCs w:val="22"/>
-              </w:rPr>
-              <w:t>Give access to slideshow</w:t>
-            </w:r>
-          </w:p>
-          <w:p>
-            <w:pPr>
-              <w:widowControl w:val="0"/>
-              <w:autoSpaceDE w:val="0"/>
-              <w:autoSpaceDN w:val="0"/>
-              <w:adjustRightInd w:val="0"/>
-              <w:rPr>
-                <w:rFonts w:ascii="Times New Roman" w:hAnsi="Times New Roman" w:cs="Times New Roman"/>
-                <w:sz w:val="22"/>
-                <w:szCs w:val="22"/>
-              </w:rPr>
-            </w:pPr>
-            <w:r>
-              <w:rPr>
-                <w:rFonts w:ascii="Times New Roman" w:hAnsi="Times New Roman" w:cs="Times New Roman"/>
-                <w:sz w:val="22"/>
-                <w:szCs w:val="22"/>
-              </w:rPr>
-              <w:t>Present program</w:t>
+              <w:t>Set the stage for Python</w:t>
+            </w:r>
+            <w:r>
+              <w:rPr>
+                <w:rFonts w:ascii="Times New Roman" w:hAnsi="Times New Roman" w:cs="Times New Roman"/>
+                <w:sz w:val="22"/>
+                <w:szCs w:val="22"/>
+              </w:rPr>
+              <w:t>.</w:t>
+            </w:r>
+          </w:p>
+          <w:p>
+            <w:pPr>
+              <w:widowControl w:val="0"/>
+              <w:autoSpaceDE w:val="0"/>
+              <w:autoSpaceDN w:val="0"/>
+              <w:adjustRightInd w:val="0"/>
+              <w:rPr>
+                <w:rFonts w:ascii="Times New Roman" w:hAnsi="Times New Roman" w:cs="Times New Roman"/>
+                <w:sz w:val="22"/>
+                <w:szCs w:val="22"/>
+              </w:rPr>
+            </w:pPr>
+            <w:r>
+              <w:rPr>
+                <w:rFonts w:ascii="Times New Roman" w:hAnsi="Times New Roman" w:cs="Times New Roman"/>
+                <w:sz w:val="22"/>
+                <w:szCs w:val="22"/>
+              </w:rPr>
+              <w:t>Examples from teachers use of python.</w:t>
             </w:r>
           </w:p>
         </w:tc>
@@ -2101,127 +2698,116 @@
         </w:trPr>
         <w:tc>
           <w:tcPr>
-            <w:tcW w:w="1597" w:type="dxa"/>
-          </w:tcPr>
-          <w:p>
-            <w:pPr>
-              <w:widowControl w:val="0"/>
-              <w:autoSpaceDE w:val="0"/>
-              <w:autoSpaceDN w:val="0"/>
-              <w:adjustRightInd w:val="0"/>
-              <w:rPr>
-                <w:rFonts w:ascii="Times New Roman" w:hAnsi="Times New Roman" w:cs="Times New Roman"/>
-                <w:sz w:val="22"/>
-                <w:szCs w:val="22"/>
-              </w:rPr>
-            </w:pPr>
-            <w:r>
-              <w:rPr>
-                <w:rFonts w:ascii="Times New Roman" w:hAnsi="Times New Roman" w:cs="Times New Roman"/>
-                <w:sz w:val="22"/>
-                <w:szCs w:val="22"/>
-              </w:rPr>
-              <w:t>16.2</w:t>
-            </w:r>
-            <w:r>
-              <w:rPr>
-                <w:rFonts w:ascii="Times New Roman" w:hAnsi="Times New Roman" w:cs="Times New Roman"/>
-                <w:sz w:val="22"/>
-                <w:szCs w:val="22"/>
-              </w:rPr>
-              <w:t>5 –</w:t>
-            </w:r>
-            <w:r>
-              <w:rPr>
-                <w:rFonts w:ascii="Times New Roman" w:hAnsi="Times New Roman" w:cs="Times New Roman"/>
-                <w:sz w:val="22"/>
-                <w:szCs w:val="22"/>
-              </w:rPr>
-              <w:t xml:space="preserve"> 16</w:t>
-            </w:r>
-            <w:r>
-              <w:rPr>
-                <w:rFonts w:ascii="Times New Roman" w:hAnsi="Times New Roman" w:cs="Times New Roman"/>
-                <w:sz w:val="22"/>
-                <w:szCs w:val="22"/>
-              </w:rPr>
-              <w:t>.</w:t>
-            </w:r>
-            <w:r>
-              <w:rPr>
-                <w:rFonts w:ascii="Times New Roman" w:hAnsi="Times New Roman" w:cs="Times New Roman"/>
-                <w:sz w:val="22"/>
-                <w:szCs w:val="22"/>
-              </w:rPr>
-              <w:t>40</w:t>
-            </w:r>
-          </w:p>
-          <w:p>
-            <w:pPr>
-              <w:widowControl w:val="0"/>
-              <w:autoSpaceDE w:val="0"/>
-              <w:autoSpaceDN w:val="0"/>
-              <w:adjustRightInd w:val="0"/>
-              <w:rPr>
-                <w:rFonts w:ascii="Times New Roman" w:hAnsi="Times New Roman" w:cs="Times New Roman"/>
-                <w:sz w:val="22"/>
-                <w:szCs w:val="22"/>
-              </w:rPr>
-            </w:pPr>
-            <w:r>
-              <w:rPr>
-                <w:rFonts w:ascii="Times New Roman" w:hAnsi="Times New Roman" w:cs="Times New Roman"/>
-                <w:sz w:val="22"/>
-                <w:szCs w:val="22"/>
-              </w:rPr>
-              <w:t>15 min</w:t>
-            </w:r>
-          </w:p>
-          <w:p>
-            <w:pPr>
-              <w:widowControl w:val="0"/>
-              <w:autoSpaceDE w:val="0"/>
-              <w:autoSpaceDN w:val="0"/>
-              <w:adjustRightInd w:val="0"/>
-              <w:rPr>
-                <w:rFonts w:ascii="Times New Roman" w:hAnsi="Times New Roman" w:cs="Times New Roman"/>
-                <w:sz w:val="22"/>
-                <w:szCs w:val="22"/>
-              </w:rPr>
-            </w:pPr>
-            <w:r>
-              <w:rPr>
-                <w:rFonts w:ascii="Times New Roman" w:hAnsi="Times New Roman" w:cs="Times New Roman"/>
-                <w:sz w:val="22"/>
-                <w:szCs w:val="22"/>
-              </w:rPr>
-              <w:t>Mix+poll</w:t>
-            </w:r>
-          </w:p>
-        </w:tc>
-        <w:tc>
-          <w:tcPr>
-            <w:tcW w:w="2074" w:type="dxa"/>
-          </w:tcPr>
-          <w:p>
-            <w:pPr>
-              <w:widowControl w:val="0"/>
-              <w:autoSpaceDE w:val="0"/>
-              <w:autoSpaceDN w:val="0"/>
-              <w:adjustRightInd w:val="0"/>
-              <w:rPr>
-                <w:rFonts w:ascii="Times New Roman" w:hAnsi="Times New Roman" w:cs="Times New Roman"/>
-                <w:sz w:val="22"/>
-                <w:szCs w:val="22"/>
-              </w:rPr>
-            </w:pPr>
-            <w:r>
-              <w:rPr>
-                <w:rFonts w:ascii="Times New Roman" w:hAnsi="Times New Roman" w:cs="Times New Roman"/>
-                <w:sz w:val="22"/>
-                <w:szCs w:val="22"/>
-              </w:rPr>
-              <w:t>b.socrative.com</w:t>
+            <w:tcW w:w="1559" w:type="dxa"/>
+          </w:tcPr>
+          <w:p>
+            <w:pPr>
+              <w:widowControl w:val="0"/>
+              <w:autoSpaceDE w:val="0"/>
+              <w:autoSpaceDN w:val="0"/>
+              <w:adjustRightInd w:val="0"/>
+              <w:rPr>
+                <w:rFonts w:ascii="Times New Roman" w:hAnsi="Times New Roman" w:cs="Times New Roman"/>
+                <w:sz w:val="22"/>
+                <w:szCs w:val="22"/>
+              </w:rPr>
+            </w:pPr>
+            <w:r>
+              <w:rPr>
+                <w:rFonts w:ascii="Times New Roman" w:hAnsi="Times New Roman" w:cs="Times New Roman"/>
+                <w:sz w:val="22"/>
+                <w:szCs w:val="22"/>
+              </w:rPr>
+              <w:t>16.50 – 17.00</w:t>
+            </w:r>
+          </w:p>
+          <w:p>
+            <w:pPr>
+              <w:widowControl w:val="0"/>
+              <w:autoSpaceDE w:val="0"/>
+              <w:autoSpaceDN w:val="0"/>
+              <w:adjustRightInd w:val="0"/>
+              <w:rPr>
+                <w:rFonts w:ascii="Times New Roman" w:hAnsi="Times New Roman" w:cs="Times New Roman"/>
+                <w:sz w:val="22"/>
+                <w:szCs w:val="22"/>
+              </w:rPr>
+            </w:pPr>
+            <w:r>
+              <w:rPr>
+                <w:rFonts w:ascii="Times New Roman" w:hAnsi="Times New Roman" w:cs="Times New Roman"/>
+                <w:sz w:val="22"/>
+                <w:szCs w:val="22"/>
+              </w:rPr>
+              <w:t>10 min</w:t>
+            </w:r>
+          </w:p>
+          <w:p>
+            <w:pPr>
+              <w:widowControl w:val="0"/>
+              <w:autoSpaceDE w:val="0"/>
+              <w:autoSpaceDN w:val="0"/>
+              <w:adjustRightInd w:val="0"/>
+              <w:rPr>
+                <w:rFonts w:ascii="Times New Roman" w:hAnsi="Times New Roman" w:cs="Times New Roman"/>
+                <w:sz w:val="22"/>
+                <w:szCs w:val="22"/>
+              </w:rPr>
+            </w:pPr>
+            <w:r>
+              <w:rPr>
+                <w:rFonts w:ascii="Times New Roman" w:hAnsi="Times New Roman" w:cs="Times New Roman"/>
+                <w:sz w:val="22"/>
+                <w:szCs w:val="22"/>
+              </w:rPr>
+              <w:t>Make account</w:t>
+            </w:r>
+          </w:p>
+        </w:tc>
+        <w:tc>
+          <w:tcPr>
+            <w:tcW w:w="2103" w:type="dxa"/>
+          </w:tcPr>
+          <w:p>
+            <w:pPr>
+              <w:widowControl w:val="0"/>
+              <w:autoSpaceDE w:val="0"/>
+              <w:autoSpaceDN w:val="0"/>
+              <w:adjustRightInd w:val="0"/>
+              <w:rPr>
+                <w:rFonts w:ascii="Times New Roman" w:hAnsi="Times New Roman" w:cs="Times New Roman"/>
+                <w:sz w:val="22"/>
+                <w:szCs w:val="22"/>
+              </w:rPr>
+            </w:pPr>
+            <w:r>
+              <w:rPr>
+                <w:rFonts w:ascii="Times New Roman" w:hAnsi="Times New Roman" w:cs="Times New Roman"/>
+                <w:sz w:val="22"/>
+                <w:szCs w:val="22"/>
+              </w:rPr>
+              <w:t>All make an account at</w:t>
+            </w:r>
+          </w:p>
+          <w:p>
+            <w:pPr>
+              <w:widowControl w:val="0"/>
+              <w:autoSpaceDE w:val="0"/>
+              <w:autoSpaceDN w:val="0"/>
+              <w:adjustRightInd w:val="0"/>
+              <w:rPr>
+                <w:rFonts w:ascii="Times New Roman" w:hAnsi="Times New Roman" w:cs="Times New Roman"/>
+                <w:sz w:val="22"/>
+                <w:szCs w:val="22"/>
+              </w:rPr>
+            </w:pPr>
+            <w:r>
+              <w:rPr>
+                <w:rFonts w:ascii="Times New Roman" w:hAnsi="Times New Roman" w:cs="Times New Roman"/>
+                <w:sz w:val="22"/>
+                <w:szCs w:val="22"/>
+              </w:rPr>
+              <w:t>cloud.sagemath.com</w:t>
             </w:r>
           </w:p>
         </w:tc>
@@ -2241,35 +2827,6 @@
                 <w:szCs w:val="22"/>
               </w:rPr>
             </w:pPr>
-            <w:r>
-              <w:rPr>
-                <w:rFonts w:ascii="Times New Roman" w:hAnsi="Times New Roman" w:cs="Times New Roman"/>
-                <w:sz w:val="22"/>
-                <w:szCs w:val="22"/>
-              </w:rPr>
-              <w:t>Mix-subject-talk</w:t>
-            </w:r>
-          </w:p>
-          <w:p>
-            <w:pPr>
-              <w:widowControl w:val="0"/>
-              <w:autoSpaceDE w:val="0"/>
-              <w:autoSpaceDN w:val="0"/>
-              <w:adjustRightInd w:val="0"/>
-              <w:rPr>
-                <w:rFonts w:ascii="Times New Roman" w:hAnsi="Times New Roman" w:cs="Times New Roman"/>
-                <w:sz w:val="22"/>
-                <w:szCs w:val="22"/>
-              </w:rPr>
-            </w:pPr>
-            <w:r>
-              <w:rPr>
-                <w:rFonts w:ascii="Times New Roman" w:hAnsi="Times New Roman" w:cs="Times New Roman"/>
-                <w:sz w:val="22"/>
-                <w:szCs w:val="22"/>
-              </w:rPr>
-              <w:t>Voting poll</w:t>
-            </w:r>
           </w:p>
         </w:tc>
         <w:tc>
@@ -2288,14 +2845,6 @@
                 <w:szCs w:val="22"/>
               </w:rPr>
             </w:pPr>
-            <w:r>
-              <w:rPr>
-                <w:rFonts w:ascii="Times New Roman" w:hAnsi="Times New Roman" w:cs="Times New Roman"/>
-                <w:sz w:val="22"/>
-                <w:szCs w:val="22"/>
-              </w:rPr>
-              <w:t>Group work</w:t>
-            </w:r>
           </w:p>
         </w:tc>
         <w:tc>
@@ -2320,295 +2869,7 @@
                 <w:sz w:val="22"/>
                 <w:szCs w:val="22"/>
               </w:rPr>
-              <w:t>Create initial network</w:t>
-            </w:r>
-            <w:r>
-              <w:rPr>
-                <w:rFonts w:ascii="Times New Roman" w:hAnsi="Times New Roman" w:cs="Times New Roman"/>
-                <w:sz w:val="22"/>
-                <w:szCs w:val="22"/>
-              </w:rPr>
-              <w:t>.</w:t>
-            </w:r>
-          </w:p>
-          <w:p>
-            <w:pPr>
-              <w:widowControl w:val="0"/>
-              <w:autoSpaceDE w:val="0"/>
-              <w:autoSpaceDN w:val="0"/>
-              <w:adjustRightInd w:val="0"/>
-              <w:rPr>
-                <w:rFonts w:ascii="Times New Roman" w:hAnsi="Times New Roman" w:cs="Times New Roman"/>
-                <w:sz w:val="22"/>
-                <w:szCs w:val="22"/>
-              </w:rPr>
-            </w:pPr>
-            <w:r>
-              <w:rPr>
-                <w:rFonts w:ascii="Times New Roman" w:hAnsi="Times New Roman" w:cs="Times New Roman"/>
-                <w:sz w:val="22"/>
-                <w:szCs w:val="22"/>
-              </w:rPr>
-              <w:t>Who are the participants?</w:t>
-            </w:r>
-          </w:p>
-          <w:p>
-            <w:pPr>
-              <w:widowControl w:val="0"/>
-              <w:autoSpaceDE w:val="0"/>
-              <w:autoSpaceDN w:val="0"/>
-              <w:adjustRightInd w:val="0"/>
-              <w:rPr>
-                <w:rFonts w:ascii="Times New Roman" w:hAnsi="Times New Roman" w:cs="Times New Roman"/>
-                <w:sz w:val="22"/>
-                <w:szCs w:val="22"/>
-              </w:rPr>
-            </w:pPr>
-            <w:r>
-              <w:rPr>
-                <w:rFonts w:ascii="Times New Roman" w:hAnsi="Times New Roman" w:cs="Times New Roman"/>
-                <w:sz w:val="22"/>
-                <w:szCs w:val="22"/>
-              </w:rPr>
-              <w:t xml:space="preserve">Internal discussion, anonymous poll </w:t>
-            </w:r>
-          </w:p>
-        </w:tc>
-      </w:tr>
-      <w:tr>
-        <w:trPr>
-          <w:trHeight w:val="1042"/>
-        </w:trPr>
-        <w:tc>
-          <w:tcPr>
-            <w:tcW w:w="1597" w:type="dxa"/>
-          </w:tcPr>
-          <w:p>
-            <w:pPr>
-              <w:widowControl w:val="0"/>
-              <w:autoSpaceDE w:val="0"/>
-              <w:autoSpaceDN w:val="0"/>
-              <w:adjustRightInd w:val="0"/>
-              <w:rPr>
-                <w:rFonts w:ascii="Times New Roman" w:hAnsi="Times New Roman" w:cs="Times New Roman"/>
-                <w:sz w:val="22"/>
-                <w:szCs w:val="22"/>
-              </w:rPr>
-            </w:pPr>
-            <w:r>
-              <w:rPr>
-                <w:rFonts w:ascii="Times New Roman" w:hAnsi="Times New Roman" w:cs="Times New Roman"/>
-                <w:sz w:val="22"/>
-                <w:szCs w:val="22"/>
-              </w:rPr>
-              <w:t>16.40</w:t>
-            </w:r>
-            <w:r>
-              <w:rPr>
-                <w:rFonts w:ascii="Times New Roman" w:hAnsi="Times New Roman" w:cs="Times New Roman"/>
-                <w:sz w:val="22"/>
-                <w:szCs w:val="22"/>
-              </w:rPr>
-              <w:t xml:space="preserve"> </w:t>
-            </w:r>
-            <w:r>
-              <w:rPr>
-                <w:rFonts w:ascii="Times New Roman" w:hAnsi="Times New Roman" w:cs="Times New Roman"/>
-                <w:sz w:val="22"/>
-                <w:szCs w:val="22"/>
-              </w:rPr>
-              <w:t>–</w:t>
-            </w:r>
-            <w:r>
-              <w:rPr>
-                <w:rFonts w:ascii="Times New Roman" w:hAnsi="Times New Roman" w:cs="Times New Roman"/>
-                <w:sz w:val="22"/>
-                <w:szCs w:val="22"/>
-              </w:rPr>
-              <w:t xml:space="preserve"> </w:t>
-            </w:r>
-            <w:r>
-              <w:rPr>
-                <w:rFonts w:ascii="Times New Roman" w:hAnsi="Times New Roman" w:cs="Times New Roman"/>
-                <w:sz w:val="22"/>
-                <w:szCs w:val="22"/>
-              </w:rPr>
-              <w:t>16</w:t>
-            </w:r>
-            <w:r>
-              <w:rPr>
-                <w:rFonts w:ascii="Times New Roman" w:hAnsi="Times New Roman" w:cs="Times New Roman"/>
-                <w:sz w:val="22"/>
-                <w:szCs w:val="22"/>
-              </w:rPr>
-              <w:t>.</w:t>
-            </w:r>
-            <w:r>
-              <w:rPr>
-                <w:rFonts w:ascii="Times New Roman" w:hAnsi="Times New Roman" w:cs="Times New Roman"/>
-                <w:sz w:val="22"/>
-                <w:szCs w:val="22"/>
-              </w:rPr>
-              <w:t>50</w:t>
-            </w:r>
-          </w:p>
-          <w:p>
-            <w:pPr>
-              <w:widowControl w:val="0"/>
-              <w:autoSpaceDE w:val="0"/>
-              <w:autoSpaceDN w:val="0"/>
-              <w:adjustRightInd w:val="0"/>
-              <w:rPr>
-                <w:rFonts w:ascii="Times New Roman" w:hAnsi="Times New Roman" w:cs="Times New Roman"/>
-                <w:sz w:val="22"/>
-                <w:szCs w:val="22"/>
-              </w:rPr>
-            </w:pPr>
-            <w:r>
-              <w:rPr>
-                <w:rFonts w:ascii="Times New Roman" w:hAnsi="Times New Roman" w:cs="Times New Roman"/>
-                <w:sz w:val="22"/>
-                <w:szCs w:val="22"/>
-              </w:rPr>
-              <w:t>10 min</w:t>
-            </w:r>
-          </w:p>
-          <w:p>
-            <w:pPr>
-              <w:widowControl w:val="0"/>
-              <w:autoSpaceDE w:val="0"/>
-              <w:autoSpaceDN w:val="0"/>
-              <w:adjustRightInd w:val="0"/>
-              <w:rPr>
-                <w:rFonts w:ascii="Times New Roman" w:hAnsi="Times New Roman" w:cs="Times New Roman"/>
-                <w:sz w:val="22"/>
-                <w:szCs w:val="22"/>
-              </w:rPr>
-            </w:pPr>
-            <w:r>
-              <w:rPr>
-                <w:rFonts w:ascii="Times New Roman" w:hAnsi="Times New Roman" w:cs="Times New Roman"/>
-                <w:sz w:val="22"/>
-                <w:szCs w:val="22"/>
-              </w:rPr>
-              <w:t>Introduction to python</w:t>
-            </w:r>
-          </w:p>
-        </w:tc>
-        <w:tc>
-          <w:tcPr>
-            <w:tcW w:w="2074" w:type="dxa"/>
-          </w:tcPr>
-          <w:p>
-            <w:pPr>
-              <w:widowControl w:val="0"/>
-              <w:autoSpaceDE w:val="0"/>
-              <w:autoSpaceDN w:val="0"/>
-              <w:adjustRightInd w:val="0"/>
-              <w:rPr>
-                <w:rFonts w:ascii="Times New Roman" w:hAnsi="Times New Roman" w:cs="Times New Roman"/>
-                <w:sz w:val="22"/>
-                <w:szCs w:val="22"/>
-              </w:rPr>
-            </w:pPr>
-            <w:r>
-              <w:rPr>
-                <w:rFonts w:ascii="Times New Roman" w:hAnsi="Times New Roman" w:cs="Times New Roman"/>
-                <w:sz w:val="22"/>
-                <w:szCs w:val="22"/>
-              </w:rPr>
-              <w:t>Slideshow</w:t>
-            </w:r>
-          </w:p>
-        </w:tc>
-        <w:tc>
-          <w:tcPr>
-            <w:tcW w:w="1853" w:type="dxa"/>
-          </w:tcPr>
-          <w:p>
-            <w:pPr>
-              <w:widowControl w:val="0"/>
-              <w:autoSpaceDE w:val="0"/>
-              <w:autoSpaceDN w:val="0"/>
-              <w:adjustRightInd w:val="0"/>
-              <w:rPr>
-                <w:rFonts w:ascii="Times New Roman" w:hAnsi="Times New Roman" w:cs="Times New Roman"/>
-                <w:sz w:val="22"/>
-                <w:szCs w:val="22"/>
-              </w:rPr>
-            </w:pPr>
-          </w:p>
-        </w:tc>
-        <w:tc>
-          <w:tcPr>
-            <w:tcW w:w="1923" w:type="dxa"/>
-          </w:tcPr>
-          <w:p>
-            <w:pPr>
-              <w:widowControl w:val="0"/>
-              <w:autoSpaceDE w:val="0"/>
-              <w:autoSpaceDN w:val="0"/>
-              <w:adjustRightInd w:val="0"/>
-              <w:rPr>
-                <w:rFonts w:ascii="Times New Roman" w:hAnsi="Times New Roman" w:cs="Times New Roman"/>
-                <w:sz w:val="22"/>
-                <w:szCs w:val="22"/>
-              </w:rPr>
-            </w:pPr>
-          </w:p>
-        </w:tc>
-        <w:tc>
-          <w:tcPr>
-            <w:tcW w:w="2784" w:type="dxa"/>
-          </w:tcPr>
-          <w:p>
-            <w:pPr>
-              <w:widowControl w:val="0"/>
-              <w:autoSpaceDE w:val="0"/>
-              <w:autoSpaceDN w:val="0"/>
-              <w:adjustRightInd w:val="0"/>
-              <w:rPr>
-                <w:rFonts w:ascii="Times New Roman" w:hAnsi="Times New Roman" w:cs="Times New Roman"/>
-                <w:sz w:val="22"/>
-                <w:szCs w:val="22"/>
-              </w:rPr>
-            </w:pPr>
-            <w:r>
-              <w:rPr>
-                <w:rFonts w:ascii="Times New Roman" w:hAnsi="Times New Roman" w:cs="Times New Roman"/>
-                <w:sz w:val="22"/>
-                <w:szCs w:val="22"/>
-              </w:rPr>
-              <w:t>Set the stage for Python</w:t>
-            </w:r>
-            <w:r>
-              <w:rPr>
-                <w:rFonts w:ascii="Times New Roman" w:hAnsi="Times New Roman" w:cs="Times New Roman"/>
-                <w:sz w:val="22"/>
-                <w:szCs w:val="22"/>
-              </w:rPr>
-              <w:t>.</w:t>
-            </w:r>
-          </w:p>
-          <w:p>
-            <w:pPr>
-              <w:widowControl w:val="0"/>
-              <w:autoSpaceDE w:val="0"/>
-              <w:autoSpaceDN w:val="0"/>
-              <w:adjustRightInd w:val="0"/>
-              <w:rPr>
-                <w:rFonts w:ascii="Times New Roman" w:hAnsi="Times New Roman" w:cs="Times New Roman"/>
-                <w:sz w:val="22"/>
-                <w:szCs w:val="22"/>
-              </w:rPr>
-            </w:pPr>
-            <w:r>
-              <w:rPr>
-                <w:rFonts w:ascii="Times New Roman" w:hAnsi="Times New Roman" w:cs="Times New Roman"/>
-                <w:sz w:val="22"/>
-                <w:szCs w:val="22"/>
-              </w:rPr>
-              <w:t>Examples from teachers use of python.</w:t>
+              <w:t>Prepare for exercises</w:t>
             </w:r>
           </w:p>
         </w:tc>
@@ -2619,27 +2880,185 @@
         </w:trPr>
         <w:tc>
           <w:tcPr>
-            <w:tcW w:w="1597" w:type="dxa"/>
-          </w:tcPr>
-          <w:p>
-            <w:pPr>
-              <w:widowControl w:val="0"/>
-              <w:autoSpaceDE w:val="0"/>
-              <w:autoSpaceDN w:val="0"/>
-              <w:adjustRightInd w:val="0"/>
-              <w:rPr>
-                <w:rFonts w:ascii="Times New Roman" w:hAnsi="Times New Roman" w:cs="Times New Roman"/>
-                <w:sz w:val="22"/>
-                <w:szCs w:val="22"/>
-              </w:rPr>
-            </w:pPr>
-            <w:r>
-              <w:rPr>
-                <w:rFonts w:ascii="Times New Roman" w:hAnsi="Times New Roman" w:cs="Times New Roman"/>
-                <w:sz w:val="22"/>
-                <w:szCs w:val="22"/>
-              </w:rPr>
-              <w:t>16.50 – 17.00</w:t>
+            <w:tcW w:w="1559" w:type="dxa"/>
+          </w:tcPr>
+          <w:p>
+            <w:pPr>
+              <w:widowControl w:val="0"/>
+              <w:autoSpaceDE w:val="0"/>
+              <w:autoSpaceDN w:val="0"/>
+              <w:adjustRightInd w:val="0"/>
+              <w:rPr>
+                <w:rFonts w:ascii="Times New Roman" w:hAnsi="Times New Roman" w:cs="Times New Roman"/>
+                <w:b/>
+                <w:sz w:val="22"/>
+                <w:szCs w:val="22"/>
+              </w:rPr>
+            </w:pPr>
+            <w:r>
+              <w:rPr>
+                <w:rFonts w:ascii="Times New Roman" w:hAnsi="Times New Roman" w:cs="Times New Roman"/>
+                <w:b/>
+                <w:sz w:val="22"/>
+                <w:szCs w:val="22"/>
+              </w:rPr>
+              <w:t>17.00 – 17.05</w:t>
+            </w:r>
+          </w:p>
+          <w:p>
+            <w:pPr>
+              <w:widowControl w:val="0"/>
+              <w:autoSpaceDE w:val="0"/>
+              <w:autoSpaceDN w:val="0"/>
+              <w:adjustRightInd w:val="0"/>
+              <w:rPr>
+                <w:rFonts w:ascii="Times New Roman" w:hAnsi="Times New Roman" w:cs="Times New Roman"/>
+                <w:b/>
+                <w:sz w:val="22"/>
+                <w:szCs w:val="22"/>
+              </w:rPr>
+            </w:pPr>
+            <w:r>
+              <w:rPr>
+                <w:rFonts w:ascii="Times New Roman" w:hAnsi="Times New Roman" w:cs="Times New Roman"/>
+                <w:b/>
+                <w:sz w:val="22"/>
+                <w:szCs w:val="22"/>
+              </w:rPr>
+              <w:t>5 min</w:t>
+            </w:r>
+          </w:p>
+          <w:p>
+            <w:pPr>
+              <w:widowControl w:val="0"/>
+              <w:autoSpaceDE w:val="0"/>
+              <w:autoSpaceDN w:val="0"/>
+              <w:adjustRightInd w:val="0"/>
+              <w:rPr>
+                <w:rFonts w:ascii="Times New Roman" w:hAnsi="Times New Roman" w:cs="Times New Roman"/>
+                <w:sz w:val="22"/>
+                <w:szCs w:val="22"/>
+              </w:rPr>
+            </w:pPr>
+            <w:r>
+              <w:rPr>
+                <w:rFonts w:ascii="Times New Roman" w:hAnsi="Times New Roman" w:cs="Times New Roman"/>
+                <w:b/>
+                <w:sz w:val="22"/>
+                <w:szCs w:val="22"/>
+              </w:rPr>
+              <w:t>Tea break</w:t>
+            </w:r>
+          </w:p>
+        </w:tc>
+        <w:tc>
+          <w:tcPr>
+            <w:tcW w:w="2103" w:type="dxa"/>
+          </w:tcPr>
+          <w:p>
+            <w:pPr>
+              <w:widowControl w:val="0"/>
+              <w:autoSpaceDE w:val="0"/>
+              <w:autoSpaceDN w:val="0"/>
+              <w:adjustRightInd w:val="0"/>
+              <w:rPr>
+                <w:rFonts w:ascii="Times New Roman" w:hAnsi="Times New Roman" w:cs="Times New Roman"/>
+                <w:sz w:val="22"/>
+                <w:szCs w:val="22"/>
+              </w:rPr>
+            </w:pPr>
+          </w:p>
+        </w:tc>
+        <w:tc>
+          <w:tcPr>
+            <w:tcW w:w="1853" w:type="dxa"/>
+          </w:tcPr>
+          <w:p>
+            <w:pPr>
+              <w:widowControl w:val="0"/>
+              <w:autoSpaceDE w:val="0"/>
+              <w:autoSpaceDN w:val="0"/>
+              <w:adjustRightInd w:val="0"/>
+              <w:rPr>
+                <w:rFonts w:ascii="Times New Roman" w:hAnsi="Times New Roman" w:cs="Times New Roman"/>
+                <w:sz w:val="22"/>
+                <w:szCs w:val="22"/>
+              </w:rPr>
+            </w:pPr>
+          </w:p>
+        </w:tc>
+        <w:tc>
+          <w:tcPr>
+            <w:tcW w:w="1923" w:type="dxa"/>
+          </w:tcPr>
+          <w:p>
+            <w:pPr>
+              <w:widowControl w:val="0"/>
+              <w:autoSpaceDE w:val="0"/>
+              <w:autoSpaceDN w:val="0"/>
+              <w:adjustRightInd w:val="0"/>
+              <w:rPr>
+                <w:rFonts w:ascii="Times New Roman" w:hAnsi="Times New Roman" w:cs="Times New Roman"/>
+                <w:sz w:val="22"/>
+                <w:szCs w:val="22"/>
+              </w:rPr>
+            </w:pPr>
+          </w:p>
+        </w:tc>
+        <w:tc>
+          <w:tcPr>
+            <w:tcW w:w="2784" w:type="dxa"/>
+          </w:tcPr>
+          <w:p>
+            <w:pPr>
+              <w:widowControl w:val="0"/>
+              <w:autoSpaceDE w:val="0"/>
+              <w:autoSpaceDN w:val="0"/>
+              <w:adjustRightInd w:val="0"/>
+              <w:rPr>
+                <w:rFonts w:ascii="Times New Roman" w:hAnsi="Times New Roman" w:cs="Times New Roman"/>
+                <w:sz w:val="22"/>
+                <w:szCs w:val="22"/>
+              </w:rPr>
+            </w:pPr>
+          </w:p>
+        </w:tc>
+      </w:tr>
+      <w:tr>
+        <w:trPr>
+          <w:trHeight w:val="1000"/>
+        </w:trPr>
+        <w:tc>
+          <w:tcPr>
+            <w:tcW w:w="1559" w:type="dxa"/>
+          </w:tcPr>
+          <w:p>
+            <w:pPr>
+              <w:widowControl w:val="0"/>
+              <w:autoSpaceDE w:val="0"/>
+              <w:autoSpaceDN w:val="0"/>
+              <w:adjustRightInd w:val="0"/>
+              <w:rPr>
+                <w:rFonts w:ascii="Times New Roman" w:hAnsi="Times New Roman" w:cs="Times New Roman"/>
+                <w:sz w:val="22"/>
+                <w:szCs w:val="22"/>
+              </w:rPr>
+            </w:pPr>
+            <w:r>
+              <w:rPr>
+                <w:rFonts w:ascii="Times New Roman" w:hAnsi="Times New Roman" w:cs="Times New Roman"/>
+                <w:sz w:val="22"/>
+                <w:szCs w:val="22"/>
+              </w:rPr>
+              <w:t>17.05 – 17.</w:t>
+            </w:r>
+            <w:r>
+              <w:rPr>
+                <w:rFonts w:ascii="Times New Roman" w:hAnsi="Times New Roman" w:cs="Times New Roman"/>
+                <w:sz w:val="22"/>
+                <w:szCs w:val="22"/>
+              </w:rPr>
+              <w:t>15</w:t>
             </w:r>
           </w:p>
           <w:p>
@@ -2681,54 +3100,33 @@
                 <w:sz w:val="22"/>
                 <w:szCs w:val="22"/>
               </w:rPr>
-              <w:t>Make account</w:t>
-            </w:r>
-          </w:p>
-        </w:tc>
-        <w:tc>
-          <w:tcPr>
-            <w:tcW w:w="2074" w:type="dxa"/>
-          </w:tcPr>
-          <w:p>
-            <w:pPr>
-              <w:widowControl w:val="0"/>
-              <w:autoSpaceDE w:val="0"/>
-              <w:autoSpaceDN w:val="0"/>
-              <w:adjustRightInd w:val="0"/>
-              <w:rPr>
-                <w:rFonts w:ascii="Times New Roman" w:hAnsi="Times New Roman" w:cs="Times New Roman"/>
-                <w:sz w:val="22"/>
-                <w:szCs w:val="22"/>
-              </w:rPr>
-            </w:pPr>
-            <w:r>
-              <w:rPr>
-                <w:rFonts w:ascii="Times New Roman" w:hAnsi="Times New Roman" w:cs="Times New Roman"/>
-                <w:sz w:val="22"/>
-                <w:szCs w:val="22"/>
-              </w:rPr>
-              <w:t>All make an account at</w:t>
-            </w:r>
-          </w:p>
-          <w:p>
-            <w:pPr>
-              <w:widowControl w:val="0"/>
-              <w:autoSpaceDE w:val="0"/>
-              <w:autoSpaceDN w:val="0"/>
-              <w:adjustRightInd w:val="0"/>
-              <w:rPr>
-                <w:rFonts w:ascii="Times New Roman" w:hAnsi="Times New Roman" w:cs="Times New Roman"/>
-                <w:sz w:val="22"/>
-                <w:szCs w:val="22"/>
-              </w:rPr>
-            </w:pPr>
-            <w:r>
-              <w:rPr>
-                <w:rFonts w:ascii="Times New Roman" w:hAnsi="Times New Roman" w:cs="Times New Roman"/>
-                <w:sz w:val="22"/>
-                <w:szCs w:val="22"/>
-              </w:rPr>
-              <w:t>cloud.sagemath.com</w:t>
+              <w:t>Inside python</w:t>
+            </w:r>
+          </w:p>
+        </w:tc>
+        <w:tc>
+          <w:tcPr>
+            <w:tcW w:w="2103" w:type="dxa"/>
+          </w:tcPr>
+          <w:p>
+            <w:pPr>
+              <w:widowControl w:val="0"/>
+              <w:autoSpaceDE w:val="0"/>
+              <w:autoSpaceDN w:val="0"/>
+              <w:adjustRightInd w:val="0"/>
+              <w:rPr>
+                <w:rFonts w:ascii="Times New Roman" w:hAnsi="Times New Roman" w:cs="Times New Roman"/>
+                <w:sz w:val="22"/>
+                <w:szCs w:val="22"/>
+              </w:rPr>
+            </w:pPr>
+            <w:r>
+              <w:rPr>
+                <w:rFonts w:ascii="Times New Roman" w:hAnsi="Times New Roman" w:cs="Times New Roman"/>
+                <w:sz w:val="22"/>
+                <w:szCs w:val="22"/>
+              </w:rPr>
+              <w:t>Cloud.sagemath.com</w:t>
             </w:r>
           </w:p>
         </w:tc>
@@ -2748,6 +3146,14 @@
                 <w:szCs w:val="22"/>
               </w:rPr>
             </w:pPr>
+            <w:r>
+              <w:rPr>
+                <w:rFonts w:ascii="Times New Roman" w:hAnsi="Times New Roman" w:cs="Times New Roman"/>
+                <w:sz w:val="22"/>
+                <w:szCs w:val="22"/>
+              </w:rPr>
+              <w:t>Exercise</w:t>
+            </w:r>
           </w:p>
         </w:tc>
         <w:tc>
@@ -2766,6 +3172,14 @@
                 <w:szCs w:val="22"/>
               </w:rPr>
             </w:pPr>
+            <w:r>
+              <w:rPr>
+                <w:rFonts w:ascii="Times New Roman" w:hAnsi="Times New Roman" w:cs="Times New Roman"/>
+                <w:sz w:val="22"/>
+                <w:szCs w:val="22"/>
+              </w:rPr>
+              <w:t>Individual</w:t>
+            </w:r>
           </w:p>
         </w:tc>
         <w:tc>
@@ -2790,8 +3204,21 @@
                 <w:sz w:val="22"/>
                 <w:szCs w:val="22"/>
               </w:rPr>
-              <w:t>Prepare for exercises</w:t>
-            </w:r>
+              <w:t>Learn to start python</w:t>
+            </w:r>
+          </w:p>
+          <w:p>
+            <w:pPr>
+              <w:widowControl w:val="0"/>
+              <w:autoSpaceDE w:val="0"/>
+              <w:autoSpaceDN w:val="0"/>
+              <w:adjustRightInd w:val="0"/>
+              <w:rPr>
+                <w:rFonts w:ascii="Times New Roman" w:hAnsi="Times New Roman" w:cs="Times New Roman"/>
+                <w:sz w:val="22"/>
+                <w:szCs w:val="22"/>
+              </w:rPr>
+            </w:pPr>
           </w:p>
         </w:tc>
       </w:tr>
@@ -2801,93 +3228,96 @@
         </w:trPr>
         <w:tc>
           <w:tcPr>
-            <w:tcW w:w="1597" w:type="dxa"/>
-          </w:tcPr>
-          <w:p>
-            <w:pPr>
-              <w:widowControl w:val="0"/>
-              <w:autoSpaceDE w:val="0"/>
-              <w:autoSpaceDN w:val="0"/>
-              <w:adjustRightInd w:val="0"/>
-              <w:rPr>
-                <w:rFonts w:ascii="Times New Roman" w:hAnsi="Times New Roman" w:cs="Times New Roman"/>
-                <w:b/>
-                <w:sz w:val="22"/>
-                <w:szCs w:val="22"/>
-              </w:rPr>
-            </w:pPr>
-            <w:r>
-              <w:rPr>
-                <w:rFonts w:ascii="Times New Roman" w:hAnsi="Times New Roman" w:cs="Times New Roman"/>
-                <w:b/>
-                <w:sz w:val="22"/>
-                <w:szCs w:val="22"/>
-              </w:rPr>
-              <w:t>17.00 – 17.05</w:t>
-            </w:r>
-          </w:p>
-          <w:p>
-            <w:pPr>
-              <w:widowControl w:val="0"/>
-              <w:autoSpaceDE w:val="0"/>
-              <w:autoSpaceDN w:val="0"/>
-              <w:adjustRightInd w:val="0"/>
-              <w:rPr>
-                <w:rFonts w:ascii="Times New Roman" w:hAnsi="Times New Roman" w:cs="Times New Roman"/>
-                <w:b/>
-                <w:sz w:val="22"/>
-                <w:szCs w:val="22"/>
-              </w:rPr>
-            </w:pPr>
-            <w:r>
-              <w:rPr>
-                <w:rFonts w:ascii="Times New Roman" w:hAnsi="Times New Roman" w:cs="Times New Roman"/>
-                <w:b/>
-                <w:sz w:val="22"/>
-                <w:szCs w:val="22"/>
-              </w:rPr>
-              <w:t>5 min</w:t>
-            </w:r>
-          </w:p>
-          <w:p>
-            <w:pPr>
-              <w:widowControl w:val="0"/>
-              <w:autoSpaceDE w:val="0"/>
-              <w:autoSpaceDN w:val="0"/>
-              <w:adjustRightInd w:val="0"/>
-              <w:rPr>
-                <w:rFonts w:ascii="Times New Roman" w:hAnsi="Times New Roman" w:cs="Times New Roman"/>
-                <w:sz w:val="22"/>
-                <w:szCs w:val="22"/>
-              </w:rPr>
-            </w:pPr>
-            <w:r>
-              <w:rPr>
-                <w:rFonts w:ascii="Times New Roman" w:hAnsi="Times New Roman" w:cs="Times New Roman"/>
-                <w:b/>
-                <w:sz w:val="22"/>
-                <w:szCs w:val="22"/>
-              </w:rPr>
-              <w:t>Tea break</w:t>
-            </w:r>
-          </w:p>
-        </w:tc>
-        <w:tc>
-          <w:tcPr>
-            <w:tcW w:w="2074" w:type="dxa"/>
-          </w:tcPr>
-          <w:p>
-            <w:pPr>
-              <w:widowControl w:val="0"/>
-              <w:autoSpaceDE w:val="0"/>
-              <w:autoSpaceDN w:val="0"/>
-              <w:adjustRightInd w:val="0"/>
-              <w:rPr>
-                <w:rFonts w:ascii="Times New Roman" w:hAnsi="Times New Roman" w:cs="Times New Roman"/>
-                <w:sz w:val="22"/>
-                <w:szCs w:val="22"/>
-              </w:rPr>
-            </w:pPr>
+            <w:tcW w:w="1559" w:type="dxa"/>
+          </w:tcPr>
+          <w:p>
+            <w:pPr>
+              <w:widowControl w:val="0"/>
+              <w:autoSpaceDE w:val="0"/>
+              <w:autoSpaceDN w:val="0"/>
+              <w:adjustRightInd w:val="0"/>
+              <w:rPr>
+                <w:rFonts w:ascii="Times New Roman" w:hAnsi="Times New Roman" w:cs="Times New Roman"/>
+                <w:sz w:val="22"/>
+                <w:szCs w:val="22"/>
+              </w:rPr>
+            </w:pPr>
+            <w:r>
+              <w:rPr>
+                <w:rFonts w:ascii="Times New Roman" w:hAnsi="Times New Roman" w:cs="Times New Roman"/>
+                <w:sz w:val="22"/>
+                <w:szCs w:val="22"/>
+              </w:rPr>
+              <w:t>17.15 – 17.25</w:t>
+            </w:r>
+          </w:p>
+          <w:p>
+            <w:pPr>
+              <w:widowControl w:val="0"/>
+              <w:autoSpaceDE w:val="0"/>
+              <w:autoSpaceDN w:val="0"/>
+              <w:adjustRightInd w:val="0"/>
+              <w:rPr>
+                <w:rFonts w:ascii="Times New Roman" w:hAnsi="Times New Roman" w:cs="Times New Roman"/>
+                <w:sz w:val="22"/>
+                <w:szCs w:val="22"/>
+              </w:rPr>
+            </w:pPr>
+            <w:r>
+              <w:rPr>
+                <w:rFonts w:ascii="Times New Roman" w:hAnsi="Times New Roman" w:cs="Times New Roman"/>
+                <w:sz w:val="22"/>
+                <w:szCs w:val="22"/>
+              </w:rPr>
+              <w:t>10 min</w:t>
+            </w:r>
+          </w:p>
+          <w:p>
+            <w:pPr>
+              <w:widowControl w:val="0"/>
+              <w:autoSpaceDE w:val="0"/>
+              <w:autoSpaceDN w:val="0"/>
+              <w:adjustRightInd w:val="0"/>
+              <w:rPr>
+                <w:rFonts w:ascii="Times New Roman" w:hAnsi="Times New Roman" w:cs="Times New Roman"/>
+                <w:sz w:val="22"/>
+                <w:szCs w:val="22"/>
+              </w:rPr>
+            </w:pPr>
+            <w:r>
+              <w:rPr>
+                <w:rFonts w:ascii="Times New Roman" w:hAnsi="Times New Roman" w:cs="Times New Roman"/>
+                <w:sz w:val="22"/>
+                <w:szCs w:val="22"/>
+              </w:rPr>
+              <w:t>Execute python program</w:t>
+            </w:r>
+          </w:p>
+        </w:tc>
+        <w:tc>
+          <w:tcPr>
+            <w:tcW w:w="2103" w:type="dxa"/>
+          </w:tcPr>
+          <w:p>
+            <w:pPr>
+              <w:widowControl w:val="0"/>
+              <w:autoSpaceDE w:val="0"/>
+              <w:autoSpaceDN w:val="0"/>
+              <w:adjustRightInd w:val="0"/>
+              <w:rPr>
+                <w:rFonts w:ascii="Times New Roman" w:hAnsi="Times New Roman" w:cs="Times New Roman"/>
+                <w:sz w:val="22"/>
+                <w:szCs w:val="22"/>
+              </w:rPr>
+            </w:pPr>
+            <w:r>
+              <w:rPr>
+                <w:rFonts w:ascii="Times New Roman" w:hAnsi="Times New Roman" w:cs="Times New Roman"/>
+                <w:sz w:val="22"/>
+                <w:szCs w:val="22"/>
+              </w:rPr>
+              <w:t>Cloud.sagemath.com</w:t>
+            </w:r>
           </w:p>
         </w:tc>
         <w:tc>
@@ -2906,6 +3336,14 @@
                 <w:szCs w:val="22"/>
               </w:rPr>
             </w:pPr>
+            <w:r>
+              <w:rPr>
+                <w:rFonts w:ascii="Times New Roman" w:hAnsi="Times New Roman" w:cs="Times New Roman"/>
+                <w:sz w:val="22"/>
+                <w:szCs w:val="22"/>
+              </w:rPr>
+              <w:t>Exercise</w:t>
+            </w:r>
           </w:p>
         </w:tc>
         <w:tc>
@@ -2924,6 +3362,14 @@
                 <w:szCs w:val="22"/>
               </w:rPr>
             </w:pPr>
+            <w:r>
+              <w:rPr>
+                <w:rFonts w:ascii="Times New Roman" w:hAnsi="Times New Roman" w:cs="Times New Roman"/>
+                <w:sz w:val="22"/>
+                <w:szCs w:val="22"/>
+              </w:rPr>
+              <w:t>Individual</w:t>
+            </w:r>
           </w:p>
         </w:tc>
         <w:tc>
@@ -2942,6 +3388,14 @@
                 <w:szCs w:val="22"/>
               </w:rPr>
             </w:pPr>
+            <w:r>
+              <w:rPr>
+                <w:rFonts w:ascii="Times New Roman" w:hAnsi="Times New Roman" w:cs="Times New Roman"/>
+                <w:sz w:val="22"/>
+                <w:szCs w:val="22"/>
+              </w:rPr>
+              <w:t>Execute a python program from file</w:t>
+            </w:r>
           </w:p>
         </w:tc>
       </w:tr>
@@ -2951,35 +3405,27 @@
         </w:trPr>
         <w:tc>
           <w:tcPr>
-            <w:tcW w:w="1597" w:type="dxa"/>
-          </w:tcPr>
-          <w:p>
-            <w:pPr>
-              <w:widowControl w:val="0"/>
-              <w:autoSpaceDE w:val="0"/>
-              <w:autoSpaceDN w:val="0"/>
-              <w:adjustRightInd w:val="0"/>
-              <w:rPr>
-                <w:rFonts w:ascii="Times New Roman" w:hAnsi="Times New Roman" w:cs="Times New Roman"/>
-                <w:sz w:val="22"/>
-                <w:szCs w:val="22"/>
-              </w:rPr>
-            </w:pPr>
-            <w:r>
-              <w:rPr>
-                <w:rFonts w:ascii="Times New Roman" w:hAnsi="Times New Roman" w:cs="Times New Roman"/>
-                <w:sz w:val="22"/>
-                <w:szCs w:val="22"/>
-              </w:rPr>
-              <w:t>17.05 – 17.</w:t>
-            </w:r>
-            <w:r>
-              <w:rPr>
-                <w:rFonts w:ascii="Times New Roman" w:hAnsi="Times New Roman" w:cs="Times New Roman"/>
-                <w:sz w:val="22"/>
-                <w:szCs w:val="22"/>
-              </w:rPr>
-              <w:t>15</w:t>
+            <w:tcW w:w="1559" w:type="dxa"/>
+          </w:tcPr>
+          <w:p>
+            <w:pPr>
+              <w:widowControl w:val="0"/>
+              <w:autoSpaceDE w:val="0"/>
+              <w:autoSpaceDN w:val="0"/>
+              <w:adjustRightInd w:val="0"/>
+              <w:rPr>
+                <w:rFonts w:ascii="Times New Roman" w:hAnsi="Times New Roman" w:cs="Times New Roman"/>
+                <w:sz w:val="22"/>
+                <w:szCs w:val="22"/>
+              </w:rPr>
+            </w:pPr>
+            <w:r>
+              <w:rPr>
+                <w:rFonts w:ascii="Times New Roman" w:hAnsi="Times New Roman" w:cs="Times New Roman"/>
+                <w:sz w:val="22"/>
+                <w:szCs w:val="22"/>
+              </w:rPr>
+              <w:t>17.25 – 17.35</w:t>
             </w:r>
           </w:p>
           <w:p>
@@ -3021,13 +3467,13 @@
                 <w:sz w:val="22"/>
                 <w:szCs w:val="22"/>
               </w:rPr>
-              <w:t>Inside python</w:t>
-            </w:r>
-          </w:p>
-        </w:tc>
-        <w:tc>
-          <w:tcPr>
-            <w:tcW w:w="2074" w:type="dxa"/>
+              <w:t>Use notebook</w:t>
+            </w:r>
+          </w:p>
+        </w:tc>
+        <w:tc>
+          <w:tcPr>
+            <w:tcW w:w="2103" w:type="dxa"/>
           </w:tcPr>
           <w:p>
             <w:pPr>
@@ -3125,21 +3571,8 @@
                 <w:sz w:val="22"/>
                 <w:szCs w:val="22"/>
               </w:rPr>
-              <w:t>Learn to start python</w:t>
-            </w:r>
-          </w:p>
-          <w:p>
-            <w:pPr>
-              <w:widowControl w:val="0"/>
-              <w:autoSpaceDE w:val="0"/>
-              <w:autoSpaceDN w:val="0"/>
-              <w:adjustRightInd w:val="0"/>
-              <w:rPr>
-                <w:rFonts w:ascii="Times New Roman" w:hAnsi="Times New Roman" w:cs="Times New Roman"/>
-                <w:sz w:val="22"/>
-                <w:szCs w:val="22"/>
-              </w:rPr>
-            </w:pPr>
+              <w:t>Create a notebook, and try it</w:t>
+            </w:r>
           </w:p>
         </w:tc>
       </w:tr>
@@ -3149,27 +3582,27 @@
         </w:trPr>
         <w:tc>
           <w:tcPr>
-            <w:tcW w:w="1597" w:type="dxa"/>
-          </w:tcPr>
-          <w:p>
-            <w:pPr>
-              <w:widowControl w:val="0"/>
-              <w:autoSpaceDE w:val="0"/>
-              <w:autoSpaceDN w:val="0"/>
-              <w:adjustRightInd w:val="0"/>
-              <w:rPr>
-                <w:rFonts w:ascii="Times New Roman" w:hAnsi="Times New Roman" w:cs="Times New Roman"/>
-                <w:sz w:val="22"/>
-                <w:szCs w:val="22"/>
-              </w:rPr>
-            </w:pPr>
-            <w:r>
-              <w:rPr>
-                <w:rFonts w:ascii="Times New Roman" w:hAnsi="Times New Roman" w:cs="Times New Roman"/>
-                <w:sz w:val="22"/>
-                <w:szCs w:val="22"/>
-              </w:rPr>
-              <w:t>17.15 – 17.25</w:t>
+            <w:tcW w:w="1559" w:type="dxa"/>
+          </w:tcPr>
+          <w:p>
+            <w:pPr>
+              <w:widowControl w:val="0"/>
+              <w:autoSpaceDE w:val="0"/>
+              <w:autoSpaceDN w:val="0"/>
+              <w:adjustRightInd w:val="0"/>
+              <w:rPr>
+                <w:rFonts w:ascii="Times New Roman" w:hAnsi="Times New Roman" w:cs="Times New Roman"/>
+                <w:sz w:val="22"/>
+                <w:szCs w:val="22"/>
+              </w:rPr>
+            </w:pPr>
+            <w:r>
+              <w:rPr>
+                <w:rFonts w:ascii="Times New Roman" w:hAnsi="Times New Roman" w:cs="Times New Roman"/>
+                <w:sz w:val="22"/>
+                <w:szCs w:val="22"/>
+              </w:rPr>
+              <w:t>17.35 – 17.45</w:t>
             </w:r>
           </w:p>
           <w:p>
@@ -3211,33 +3644,33 @@
                 <w:sz w:val="22"/>
                 <w:szCs w:val="22"/>
               </w:rPr>
-              <w:t>Execute python program</w:t>
-            </w:r>
-          </w:p>
-        </w:tc>
-        <w:tc>
-          <w:tcPr>
-            <w:tcW w:w="2074" w:type="dxa"/>
-          </w:tcPr>
-          <w:p>
-            <w:pPr>
-              <w:widowControl w:val="0"/>
-              <w:autoSpaceDE w:val="0"/>
-              <w:autoSpaceDN w:val="0"/>
-              <w:adjustRightInd w:val="0"/>
-              <w:rPr>
-                <w:rFonts w:ascii="Times New Roman" w:hAnsi="Times New Roman" w:cs="Times New Roman"/>
-                <w:sz w:val="22"/>
-                <w:szCs w:val="22"/>
-              </w:rPr>
-            </w:pPr>
-            <w:r>
-              <w:rPr>
-                <w:rFonts w:ascii="Times New Roman" w:hAnsi="Times New Roman" w:cs="Times New Roman"/>
-                <w:sz w:val="22"/>
-                <w:szCs w:val="22"/>
-              </w:rPr>
-              <w:t>Cloud.sagemath.com</w:t>
+              <w:t>Data discussion</w:t>
+            </w:r>
+          </w:p>
+        </w:tc>
+        <w:tc>
+          <w:tcPr>
+            <w:tcW w:w="2103" w:type="dxa"/>
+          </w:tcPr>
+          <w:p>
+            <w:pPr>
+              <w:widowControl w:val="0"/>
+              <w:autoSpaceDE w:val="0"/>
+              <w:autoSpaceDN w:val="0"/>
+              <w:adjustRightInd w:val="0"/>
+              <w:rPr>
+                <w:rFonts w:ascii="Times New Roman" w:hAnsi="Times New Roman" w:cs="Times New Roman"/>
+                <w:sz w:val="22"/>
+                <w:szCs w:val="22"/>
+              </w:rPr>
+            </w:pPr>
+            <w:r>
+              <w:rPr>
+                <w:rFonts w:ascii="Times New Roman" w:hAnsi="Times New Roman" w:cs="Times New Roman"/>
+                <w:sz w:val="22"/>
+                <w:szCs w:val="22"/>
+              </w:rPr>
+              <w:t>Discuss at table 2 persons. Then mix to another table.</w:t>
             </w:r>
           </w:p>
         </w:tc>
@@ -3263,7 +3696,7 @@
                 <w:sz w:val="22"/>
                 <w:szCs w:val="22"/>
               </w:rPr>
-              <w:t>Exercise</w:t>
+              <w:t>Talk and discuss</w:t>
             </w:r>
           </w:p>
         </w:tc>
@@ -3289,7 +3722,7 @@
                 <w:sz w:val="22"/>
                 <w:szCs w:val="22"/>
               </w:rPr>
-              <w:t>Individual</w:t>
+              <w:t>Group work</w:t>
             </w:r>
           </w:p>
         </w:tc>
@@ -3315,7 +3748,7 @@
                 <w:sz w:val="22"/>
                 <w:szCs w:val="22"/>
               </w:rPr>
-              <w:t>Execute a python program from file</w:t>
+              <w:t>Let participants discuss 2 together, about some data they would like to make a graph about. Or their last graph they made</w:t>
             </w:r>
           </w:p>
         </w:tc>
@@ -3326,27 +3759,27 @@
         </w:trPr>
         <w:tc>
           <w:tcPr>
-            <w:tcW w:w="1597" w:type="dxa"/>
-          </w:tcPr>
-          <w:p>
-            <w:pPr>
-              <w:widowControl w:val="0"/>
-              <w:autoSpaceDE w:val="0"/>
-              <w:autoSpaceDN w:val="0"/>
-              <w:adjustRightInd w:val="0"/>
-              <w:rPr>
-                <w:rFonts w:ascii="Times New Roman" w:hAnsi="Times New Roman" w:cs="Times New Roman"/>
-                <w:sz w:val="22"/>
-                <w:szCs w:val="22"/>
-              </w:rPr>
-            </w:pPr>
-            <w:r>
-              <w:rPr>
-                <w:rFonts w:ascii="Times New Roman" w:hAnsi="Times New Roman" w:cs="Times New Roman"/>
-                <w:sz w:val="22"/>
-                <w:szCs w:val="22"/>
-              </w:rPr>
-              <w:t>17.25 – 17.35</w:t>
+            <w:tcW w:w="1559" w:type="dxa"/>
+          </w:tcPr>
+          <w:p>
+            <w:pPr>
+              <w:widowControl w:val="0"/>
+              <w:autoSpaceDE w:val="0"/>
+              <w:autoSpaceDN w:val="0"/>
+              <w:adjustRightInd w:val="0"/>
+              <w:rPr>
+                <w:rFonts w:ascii="Times New Roman" w:hAnsi="Times New Roman" w:cs="Times New Roman"/>
+                <w:sz w:val="22"/>
+                <w:szCs w:val="22"/>
+              </w:rPr>
+            </w:pPr>
+            <w:r>
+              <w:rPr>
+                <w:rFonts w:ascii="Times New Roman" w:hAnsi="Times New Roman" w:cs="Times New Roman"/>
+                <w:sz w:val="22"/>
+                <w:szCs w:val="22"/>
+              </w:rPr>
+              <w:t>17.45 – 17.55</w:t>
             </w:r>
           </w:p>
           <w:p>
@@ -3388,13 +3821,13 @@
                 <w:sz w:val="22"/>
                 <w:szCs w:val="22"/>
               </w:rPr>
-              <w:t>Use notebook</w:t>
-            </w:r>
-          </w:p>
-        </w:tc>
-        <w:tc>
-          <w:tcPr>
-            <w:tcW w:w="2074" w:type="dxa"/>
+              <w:t>Project collaboration</w:t>
+            </w:r>
+          </w:p>
+        </w:tc>
+        <w:tc>
+          <w:tcPr>
+            <w:tcW w:w="2103" w:type="dxa"/>
           </w:tcPr>
           <w:p>
             <w:pPr>
@@ -3440,7 +3873,7 @@
                 <w:sz w:val="22"/>
                 <w:szCs w:val="22"/>
               </w:rPr>
-              <w:t>Exercise</w:t>
+              <w:t>Introduction to social programming</w:t>
             </w:r>
           </w:p>
         </w:tc>
@@ -3460,14 +3893,6 @@
                 <w:szCs w:val="22"/>
               </w:rPr>
             </w:pPr>
-            <w:r>
-              <w:rPr>
-                <w:rFonts w:ascii="Times New Roman" w:hAnsi="Times New Roman" w:cs="Times New Roman"/>
-                <w:sz w:val="22"/>
-                <w:szCs w:val="22"/>
-              </w:rPr>
-              <w:t>Individual</w:t>
-            </w:r>
           </w:p>
         </w:tc>
         <w:tc>
@@ -3492,7 +3917,7 @@
                 <w:sz w:val="22"/>
                 <w:szCs w:val="22"/>
               </w:rPr>
-              <w:t>Create a notebook, and try it</w:t>
+              <w:t>Prepare to let participants work together 2 persons in a project</w:t>
             </w:r>
           </w:p>
         </w:tc>
@@ -3503,44 +3928,48 @@
         </w:trPr>
         <w:tc>
           <w:tcPr>
-            <w:tcW w:w="1597" w:type="dxa"/>
-          </w:tcPr>
-          <w:p>
-            <w:pPr>
-              <w:widowControl w:val="0"/>
-              <w:autoSpaceDE w:val="0"/>
-              <w:autoSpaceDN w:val="0"/>
-              <w:adjustRightInd w:val="0"/>
-              <w:rPr>
-                <w:rFonts w:ascii="Times New Roman" w:hAnsi="Times New Roman" w:cs="Times New Roman"/>
-                <w:sz w:val="22"/>
-                <w:szCs w:val="22"/>
-              </w:rPr>
-            </w:pPr>
-            <w:r>
-              <w:rPr>
-                <w:rFonts w:ascii="Times New Roman" w:hAnsi="Times New Roman" w:cs="Times New Roman"/>
-                <w:sz w:val="22"/>
-                <w:szCs w:val="22"/>
-              </w:rPr>
-              <w:t>17.35 – 17.45</w:t>
-            </w:r>
-          </w:p>
-          <w:p>
-            <w:pPr>
-              <w:widowControl w:val="0"/>
-              <w:autoSpaceDE w:val="0"/>
-              <w:autoSpaceDN w:val="0"/>
-              <w:adjustRightInd w:val="0"/>
-              <w:rPr>
-                <w:rFonts w:ascii="Times New Roman" w:hAnsi="Times New Roman" w:cs="Times New Roman"/>
-                <w:sz w:val="22"/>
-                <w:szCs w:val="22"/>
-              </w:rPr>
-            </w:pPr>
-            <w:r>
-              <w:rPr>
-                <w:rFonts w:ascii="Times New Roman" w:hAnsi="Times New Roman" w:cs="Times New Roman"/>
+            <w:tcW w:w="1559" w:type="dxa"/>
+          </w:tcPr>
+          <w:p>
+            <w:pPr>
+              <w:widowControl w:val="0"/>
+              <w:autoSpaceDE w:val="0"/>
+              <w:autoSpaceDN w:val="0"/>
+              <w:adjustRightInd w:val="0"/>
+              <w:rPr>
+                <w:rFonts w:ascii="Times New Roman" w:hAnsi="Times New Roman" w:cs="Times New Roman"/>
+                <w:b/>
+                <w:sz w:val="22"/>
+                <w:szCs w:val="22"/>
+              </w:rPr>
+            </w:pPr>
+            <w:r>
+              <w:rPr>
+                <w:rFonts w:ascii="Times New Roman" w:hAnsi="Times New Roman" w:cs="Times New Roman"/>
+                <w:b/>
+                <w:sz w:val="22"/>
+                <w:szCs w:val="22"/>
+              </w:rPr>
+              <w:t>17.55 – 18.05</w:t>
+            </w:r>
+          </w:p>
+          <w:p>
+            <w:pPr>
+              <w:widowControl w:val="0"/>
+              <w:autoSpaceDE w:val="0"/>
+              <w:autoSpaceDN w:val="0"/>
+              <w:adjustRightInd w:val="0"/>
+              <w:rPr>
+                <w:rFonts w:ascii="Times New Roman" w:hAnsi="Times New Roman" w:cs="Times New Roman"/>
+                <w:b/>
+                <w:sz w:val="22"/>
+                <w:szCs w:val="22"/>
+              </w:rPr>
+            </w:pPr>
+            <w:r>
+              <w:rPr>
+                <w:rFonts w:ascii="Times New Roman" w:hAnsi="Times New Roman" w:cs="Times New Roman"/>
+                <w:b/>
                 <w:sz w:val="22"/>
                 <w:szCs w:val="22"/>
               </w:rPr>
@@ -3562,367 +3991,17 @@
             <w:r>
               <w:rPr>
                 <w:rFonts w:ascii="Times New Roman" w:hAnsi="Times New Roman" w:cs="Times New Roman"/>
-                <w:sz w:val="22"/>
-                <w:szCs w:val="22"/>
-              </w:rPr>
-              <w:t>Data discussion</w:t>
-            </w:r>
-          </w:p>
-        </w:tc>
-        <w:tc>
-          <w:tcPr>
-            <w:tcW w:w="2074" w:type="dxa"/>
-          </w:tcPr>
-          <w:p>
-            <w:pPr>
-              <w:widowControl w:val="0"/>
-              <w:autoSpaceDE w:val="0"/>
-              <w:autoSpaceDN w:val="0"/>
-              <w:adjustRightInd w:val="0"/>
-              <w:rPr>
-                <w:rFonts w:ascii="Times New Roman" w:hAnsi="Times New Roman" w:cs="Times New Roman"/>
-                <w:sz w:val="22"/>
-                <w:szCs w:val="22"/>
-              </w:rPr>
-            </w:pPr>
-            <w:r>
-              <w:rPr>
-                <w:rFonts w:ascii="Times New Roman" w:hAnsi="Times New Roman" w:cs="Times New Roman"/>
-                <w:sz w:val="22"/>
-                <w:szCs w:val="22"/>
-              </w:rPr>
-              <w:t>Discuss at table 2 persons. Then mix to another table.</w:t>
-            </w:r>
-          </w:p>
-        </w:tc>
-        <w:tc>
-          <w:tcPr>
-            <w:tcW w:w="1853" w:type="dxa"/>
-          </w:tcPr>
-          <w:p>
-            <w:pPr>
-              <w:widowControl w:val="0"/>
-              <w:autoSpaceDE w:val="0"/>
-              <w:autoSpaceDN w:val="0"/>
-              <w:adjustRightInd w:val="0"/>
-              <w:rPr>
-                <w:rFonts w:ascii="Times New Roman" w:hAnsi="Times New Roman" w:cs="Times New Roman"/>
-                <w:sz w:val="22"/>
-                <w:szCs w:val="22"/>
-              </w:rPr>
-            </w:pPr>
-            <w:r>
-              <w:rPr>
-                <w:rFonts w:ascii="Times New Roman" w:hAnsi="Times New Roman" w:cs="Times New Roman"/>
-                <w:sz w:val="22"/>
-                <w:szCs w:val="22"/>
-              </w:rPr>
-              <w:t>Talk and discuss</w:t>
-            </w:r>
-          </w:p>
-        </w:tc>
-        <w:tc>
-          <w:tcPr>
-            <w:tcW w:w="1923" w:type="dxa"/>
-          </w:tcPr>
-          <w:p>
-            <w:pPr>
-              <w:widowControl w:val="0"/>
-              <w:autoSpaceDE w:val="0"/>
-              <w:autoSpaceDN w:val="0"/>
-              <w:adjustRightInd w:val="0"/>
-              <w:rPr>
-                <w:rFonts w:ascii="Times New Roman" w:hAnsi="Times New Roman" w:cs="Times New Roman"/>
-                <w:sz w:val="22"/>
-                <w:szCs w:val="22"/>
-              </w:rPr>
-            </w:pPr>
-            <w:r>
-              <w:rPr>
-                <w:rFonts w:ascii="Times New Roman" w:hAnsi="Times New Roman" w:cs="Times New Roman"/>
-                <w:sz w:val="22"/>
-                <w:szCs w:val="22"/>
-              </w:rPr>
-              <w:t>Group work</w:t>
-            </w:r>
-          </w:p>
-        </w:tc>
-        <w:tc>
-          <w:tcPr>
-            <w:tcW w:w="2784" w:type="dxa"/>
-          </w:tcPr>
-          <w:p>
-            <w:pPr>
-              <w:widowControl w:val="0"/>
-              <w:autoSpaceDE w:val="0"/>
-              <w:autoSpaceDN w:val="0"/>
-              <w:adjustRightInd w:val="0"/>
-              <w:rPr>
-                <w:rFonts w:ascii="Times New Roman" w:hAnsi="Times New Roman" w:cs="Times New Roman"/>
-                <w:sz w:val="22"/>
-                <w:szCs w:val="22"/>
-              </w:rPr>
-            </w:pPr>
-            <w:r>
-              <w:rPr>
-                <w:rFonts w:ascii="Times New Roman" w:hAnsi="Times New Roman" w:cs="Times New Roman"/>
-                <w:sz w:val="22"/>
-                <w:szCs w:val="22"/>
-              </w:rPr>
-              <w:t>Let participants discuss 2 together, about some data they would like to make a graph about. Or their last graph they made</w:t>
-            </w:r>
-          </w:p>
-        </w:tc>
-      </w:tr>
-      <w:tr>
-        <w:trPr>
-          <w:trHeight w:val="973"/>
-        </w:trPr>
-        <w:tc>
-          <w:tcPr>
-            <w:tcW w:w="1597" w:type="dxa"/>
-          </w:tcPr>
-          <w:p>
-            <w:pPr>
-              <w:widowControl w:val="0"/>
-              <w:autoSpaceDE w:val="0"/>
-              <w:autoSpaceDN w:val="0"/>
-              <w:adjustRightInd w:val="0"/>
-              <w:rPr>
-                <w:rFonts w:ascii="Times New Roman" w:hAnsi="Times New Roman" w:cs="Times New Roman"/>
-                <w:sz w:val="22"/>
-                <w:szCs w:val="22"/>
-              </w:rPr>
-            </w:pPr>
-            <w:r>
-              <w:rPr>
-                <w:rFonts w:ascii="Times New Roman" w:hAnsi="Times New Roman" w:cs="Times New Roman"/>
-                <w:sz w:val="22"/>
-                <w:szCs w:val="22"/>
-              </w:rPr>
-              <w:t>17.45 – 17.55</w:t>
-            </w:r>
-          </w:p>
-          <w:p>
-            <w:pPr>
-              <w:widowControl w:val="0"/>
-              <w:autoSpaceDE w:val="0"/>
-              <w:autoSpaceDN w:val="0"/>
-              <w:adjustRightInd w:val="0"/>
-              <w:rPr>
-                <w:rFonts w:ascii="Times New Roman" w:hAnsi="Times New Roman" w:cs="Times New Roman"/>
-                <w:sz w:val="22"/>
-                <w:szCs w:val="22"/>
-              </w:rPr>
-            </w:pPr>
-            <w:r>
-              <w:rPr>
-                <w:rFonts w:ascii="Times New Roman" w:hAnsi="Times New Roman" w:cs="Times New Roman"/>
-                <w:sz w:val="22"/>
-                <w:szCs w:val="22"/>
-              </w:rPr>
-              <w:t>10 min</w:t>
-            </w:r>
-          </w:p>
-          <w:p>
-            <w:pPr>
-              <w:widowControl w:val="0"/>
-              <w:autoSpaceDE w:val="0"/>
-              <w:autoSpaceDN w:val="0"/>
-              <w:adjustRightInd w:val="0"/>
-              <w:rPr>
-                <w:rFonts w:ascii="Times New Roman" w:hAnsi="Times New Roman" w:cs="Times New Roman"/>
-                <w:sz w:val="22"/>
-                <w:szCs w:val="22"/>
-              </w:rPr>
-            </w:pPr>
-            <w:r>
-              <w:rPr>
-                <w:rFonts w:ascii="Times New Roman" w:hAnsi="Times New Roman" w:cs="Times New Roman"/>
-                <w:sz w:val="22"/>
-                <w:szCs w:val="22"/>
-              </w:rPr>
-              <w:t>Project collaboration</w:t>
-            </w:r>
-          </w:p>
-        </w:tc>
-        <w:tc>
-          <w:tcPr>
-            <w:tcW w:w="2074" w:type="dxa"/>
-          </w:tcPr>
-          <w:p>
-            <w:pPr>
-              <w:widowControl w:val="0"/>
-              <w:autoSpaceDE w:val="0"/>
-              <w:autoSpaceDN w:val="0"/>
-              <w:adjustRightInd w:val="0"/>
-              <w:rPr>
-                <w:rFonts w:ascii="Times New Roman" w:hAnsi="Times New Roman" w:cs="Times New Roman"/>
-                <w:sz w:val="22"/>
-                <w:szCs w:val="22"/>
-              </w:rPr>
-            </w:pPr>
-            <w:r>
-              <w:rPr>
-                <w:rFonts w:ascii="Times New Roman" w:hAnsi="Times New Roman" w:cs="Times New Roman"/>
-                <w:sz w:val="22"/>
-                <w:szCs w:val="22"/>
-              </w:rPr>
-              <w:t>Cloud.sagemath.com</w:t>
-            </w:r>
-          </w:p>
-        </w:tc>
-        <w:tc>
-          <w:tcPr>
-            <w:tcW w:w="1853" w:type="dxa"/>
-          </w:tcPr>
-          <w:p>
-            <w:pPr>
-              <w:widowControl w:val="0"/>
-              <w:autoSpaceDE w:val="0"/>
-              <w:autoSpaceDN w:val="0"/>
-              <w:adjustRightInd w:val="0"/>
-              <w:rPr>
-                <w:rFonts w:ascii="Times New Roman" w:hAnsi="Times New Roman" w:cs="Times New Roman"/>
-                <w:sz w:val="22"/>
-                <w:szCs w:val="22"/>
-              </w:rPr>
-            </w:pPr>
-            <w:r>
-              <w:rPr>
-                <w:rFonts w:ascii="Times New Roman" w:hAnsi="Times New Roman" w:cs="Times New Roman"/>
-                <w:sz w:val="22"/>
-                <w:szCs w:val="22"/>
-              </w:rPr>
-              <w:t>Introduction to social programming</w:t>
-            </w:r>
-          </w:p>
-        </w:tc>
-        <w:tc>
-          <w:tcPr>
-            <w:tcW w:w="1923" w:type="dxa"/>
-          </w:tcPr>
-          <w:p>
-            <w:pPr>
-              <w:widowControl w:val="0"/>
-              <w:autoSpaceDE w:val="0"/>
-              <w:autoSpaceDN w:val="0"/>
-              <w:adjustRightInd w:val="0"/>
-              <w:rPr>
-                <w:rFonts w:ascii="Times New Roman" w:hAnsi="Times New Roman" w:cs="Times New Roman"/>
-                <w:sz w:val="22"/>
-                <w:szCs w:val="22"/>
-              </w:rPr>
-            </w:pPr>
-          </w:p>
-        </w:tc>
-        <w:tc>
-          <w:tcPr>
-            <w:tcW w:w="2784" w:type="dxa"/>
-          </w:tcPr>
-          <w:p>
-            <w:pPr>
-              <w:widowControl w:val="0"/>
-              <w:autoSpaceDE w:val="0"/>
-              <w:autoSpaceDN w:val="0"/>
-              <w:adjustRightInd w:val="0"/>
-              <w:rPr>
-                <w:rFonts w:ascii="Times New Roman" w:hAnsi="Times New Roman" w:cs="Times New Roman"/>
-                <w:sz w:val="22"/>
-                <w:szCs w:val="22"/>
-              </w:rPr>
-            </w:pPr>
-            <w:r>
-              <w:rPr>
-                <w:rFonts w:ascii="Times New Roman" w:hAnsi="Times New Roman" w:cs="Times New Roman"/>
-                <w:sz w:val="22"/>
-                <w:szCs w:val="22"/>
-              </w:rPr>
-              <w:t>Prepare to let participants work together 2 persons in a project</w:t>
-            </w:r>
-          </w:p>
-        </w:tc>
-      </w:tr>
-      <w:tr>
-        <w:trPr>
-          <w:trHeight w:val="973"/>
-        </w:trPr>
-        <w:tc>
-          <w:tcPr>
-            <w:tcW w:w="1597" w:type="dxa"/>
-          </w:tcPr>
-          <w:p>
-            <w:pPr>
-              <w:widowControl w:val="0"/>
-              <w:autoSpaceDE w:val="0"/>
-              <w:autoSpaceDN w:val="0"/>
-              <w:adjustRightInd w:val="0"/>
-              <w:rPr>
-                <w:rFonts w:ascii="Times New Roman" w:hAnsi="Times New Roman" w:cs="Times New Roman"/>
                 <w:b/>
                 <w:sz w:val="22"/>
                 <w:szCs w:val="22"/>
               </w:rPr>
-            </w:pPr>
-            <w:r>
-              <w:rPr>
-                <w:rFonts w:ascii="Times New Roman" w:hAnsi="Times New Roman" w:cs="Times New Roman"/>
-                <w:b/>
-                <w:sz w:val="22"/>
-                <w:szCs w:val="22"/>
-              </w:rPr>
-              <w:t>17.55 – 18.05</w:t>
-            </w:r>
-          </w:p>
-          <w:p>
-            <w:pPr>
-              <w:widowControl w:val="0"/>
-              <w:autoSpaceDE w:val="0"/>
-              <w:autoSpaceDN w:val="0"/>
-              <w:adjustRightInd w:val="0"/>
-              <w:rPr>
-                <w:rFonts w:ascii="Times New Roman" w:hAnsi="Times New Roman" w:cs="Times New Roman"/>
-                <w:b/>
-                <w:sz w:val="22"/>
-                <w:szCs w:val="22"/>
-              </w:rPr>
-            </w:pPr>
-            <w:r>
-              <w:rPr>
-                <w:rFonts w:ascii="Times New Roman" w:hAnsi="Times New Roman" w:cs="Times New Roman"/>
-                <w:b/>
-                <w:sz w:val="22"/>
-                <w:szCs w:val="22"/>
-              </w:rPr>
-              <w:t>10 min</w:t>
-            </w:r>
-          </w:p>
-          <w:p>
-            <w:pPr>
-              <w:widowControl w:val="0"/>
-              <w:autoSpaceDE w:val="0"/>
-              <w:autoSpaceDN w:val="0"/>
-              <w:adjustRightInd w:val="0"/>
-              <w:rPr>
-                <w:rFonts w:ascii="Times New Roman" w:hAnsi="Times New Roman" w:cs="Times New Roman"/>
-                <w:sz w:val="22"/>
-                <w:szCs w:val="22"/>
-              </w:rPr>
-            </w:pPr>
-            <w:r>
-              <w:rPr>
-                <w:rFonts w:ascii="Times New Roman" w:hAnsi="Times New Roman" w:cs="Times New Roman"/>
-                <w:b/>
-                <w:sz w:val="22"/>
-                <w:szCs w:val="22"/>
-              </w:rPr>
               <w:t>Tea break</w:t>
             </w:r>
           </w:p>
         </w:tc>
         <w:tc>
           <w:tcPr>
-            <w:tcW w:w="2074" w:type="dxa"/>
+            <w:tcW w:w="2103" w:type="dxa"/>
           </w:tcPr>
           <w:p>
             <w:pPr>
@@ -4011,7 +4090,7 @@
       </w:tblGrid>
       <w:tr>
         <w:trPr>
-          <w:trHeight w:val="273"/>
+          <w:trHeight w:val="540"/>
         </w:trPr>
         <w:tc>
           <w:tcPr>
@@ -5127,7 +5206,25 @@
                 <w:sz w:val="22"/>
                 <w:szCs w:val="22"/>
               </w:rPr>
-              <w:t>Show how errors in python is presented. Show the help() function</w:t>
+              <w:t xml:space="preserve">Show how errors in python is presented. Show the </w:t>
+            </w:r>
+            <w:proofErr w:type="gramStart"/>
+            <w:r>
+              <w:rPr>
+                <w:rFonts w:ascii="Times New Roman" w:hAnsi="Times New Roman" w:cs="Times New Roman"/>
+                <w:sz w:val="22"/>
+                <w:szCs w:val="22"/>
+              </w:rPr>
+              <w:t>help(</w:t>
+            </w:r>
+            <w:proofErr w:type="gramEnd"/>
+            <w:r>
+              <w:rPr>
+                <w:rFonts w:ascii="Times New Roman" w:hAnsi="Times New Roman" w:cs="Times New Roman"/>
+                <w:sz w:val="22"/>
+                <w:szCs w:val="22"/>
+              </w:rPr>
+              <w:t>) function</w:t>
             </w:r>
           </w:p>
         </w:tc>
@@ -5605,7 +5702,43 @@
                 <w:sz w:val="22"/>
                 <w:szCs w:val="22"/>
               </w:rPr>
-              <w:t>Users download dataset from github, and upload to sagemath project</w:t>
+              <w:t xml:space="preserve">Users download dataset from </w:t>
+            </w:r>
+            <w:proofErr w:type="spellStart"/>
+            <w:r>
+              <w:rPr>
+                <w:rFonts w:ascii="Times New Roman" w:hAnsi="Times New Roman" w:cs="Times New Roman"/>
+                <w:sz w:val="22"/>
+                <w:szCs w:val="22"/>
+              </w:rPr>
+              <w:t>github</w:t>
+            </w:r>
+            <w:proofErr w:type="spellEnd"/>
+            <w:r>
+              <w:rPr>
+                <w:rFonts w:ascii="Times New Roman" w:hAnsi="Times New Roman" w:cs="Times New Roman"/>
+                <w:sz w:val="22"/>
+                <w:szCs w:val="22"/>
+              </w:rPr>
+              <w:t xml:space="preserve">, and upload to </w:t>
+            </w:r>
+            <w:proofErr w:type="spellStart"/>
+            <w:r>
+              <w:rPr>
+                <w:rFonts w:ascii="Times New Roman" w:hAnsi="Times New Roman" w:cs="Times New Roman"/>
+                <w:sz w:val="22"/>
+                <w:szCs w:val="22"/>
+              </w:rPr>
+              <w:t>sagemath</w:t>
+            </w:r>
+            <w:proofErr w:type="spellEnd"/>
+            <w:r>
+              <w:rPr>
+                <w:rFonts w:ascii="Times New Roman" w:hAnsi="Times New Roman" w:cs="Times New Roman"/>
+                <w:sz w:val="22"/>
+                <w:szCs w:val="22"/>
+              </w:rPr>
+              <w:t xml:space="preserve"> project</w:t>
             </w:r>
           </w:p>
         </w:tc>
@@ -5704,8 +5837,28 @@
                 <w:sz w:val="22"/>
                 <w:szCs w:val="22"/>
               </w:rPr>
-              <w:t>Slideshow</w:t>
-            </w:r>
+              <w:t>Slides</w:t>
+            </w:r>
+            <w:bookmarkStart w:id="0" w:name="_GoBack"/>
+            <w:bookmarkEnd w:id="0"/>
+            <w:r>
+              <w:rPr>
+                <w:rFonts w:ascii="Times New Roman" w:hAnsi="Times New Roman" w:cs="Times New Roman"/>
+                <w:sz w:val="22"/>
+                <w:szCs w:val="22"/>
+              </w:rPr>
+              <w:t>how</w:t>
+            </w:r>
+          </w:p>
+          <w:p>
+            <w:pPr>
+              <w:jc w:val="center"/>
+              <w:rPr>
+                <w:rFonts w:ascii="Times New Roman" w:hAnsi="Times New Roman" w:cs="Times New Roman"/>
+                <w:sz w:val="22"/>
+                <w:szCs w:val="22"/>
+              </w:rPr>
+            </w:pPr>
           </w:p>
         </w:tc>
         <w:tc>
@@ -6107,7 +6260,25 @@
                 <w:sz w:val="22"/>
                 <w:szCs w:val="22"/>
               </w:rPr>
-              <w:t xml:space="preserve">“Try to convince” the participants to take a screenshot of their graph, and post it on facebook, Instagram or whatever. </w:t>
+              <w:t xml:space="preserve">“Try to convince” the participants to take a screenshot of their graph, and post it on </w:t>
+            </w:r>
+            <w:proofErr w:type="spellStart"/>
+            <w:r>
+              <w:rPr>
+                <w:rFonts w:ascii="Times New Roman" w:hAnsi="Times New Roman" w:cs="Times New Roman"/>
+                <w:sz w:val="22"/>
+                <w:szCs w:val="22"/>
+              </w:rPr>
+              <w:t>facebook</w:t>
+            </w:r>
+            <w:proofErr w:type="spellEnd"/>
+            <w:r>
+              <w:rPr>
+                <w:rFonts w:ascii="Times New Roman" w:hAnsi="Times New Roman" w:cs="Times New Roman"/>
+                <w:sz w:val="22"/>
+                <w:szCs w:val="22"/>
+              </w:rPr>
+              <w:t xml:space="preserve">, Instagram or whatever. </w:t>
             </w:r>
             <w:r>
               <w:rPr>
@@ -6136,7 +6307,25 @@
                 <w:sz w:val="22"/>
                 <w:szCs w:val="22"/>
               </w:rPr>
-              <w:t>#codher #graph #programming</w:t>
+              <w:t>#</w:t>
+            </w:r>
+            <w:proofErr w:type="spellStart"/>
+            <w:r>
+              <w:rPr>
+                <w:rFonts w:ascii="Times New Roman" w:hAnsi="Times New Roman" w:cs="Times New Roman"/>
+                <w:sz w:val="22"/>
+                <w:szCs w:val="22"/>
+              </w:rPr>
+              <w:t>codher</w:t>
+            </w:r>
+            <w:proofErr w:type="spellEnd"/>
+            <w:r>
+              <w:rPr>
+                <w:rFonts w:ascii="Times New Roman" w:hAnsi="Times New Roman" w:cs="Times New Roman"/>
+                <w:sz w:val="22"/>
+                <w:szCs w:val="22"/>
+              </w:rPr>
+              <w:t xml:space="preserve"> #graph #programming</w:t>
             </w:r>
           </w:p>
         </w:tc>

</xml_diff>